<commit_message>
Added Statement of Requirements.
</commit_message>
<xml_diff>
--- a/Functional Design.docx
+++ b/Functional Design.docx
@@ -44,17 +44,7 @@
           <w:szCs w:val="24"/>
           <w:lang w:val="en-US"/>
         </w:rPr>
-        <w:t>Version 1.</w:t>
-      </w:r>
-      <w:r>
-        <w:rPr>
-          <w:b/>
-          <w:bCs/>
-          <w:sz w:val="24"/>
-          <w:szCs w:val="24"/>
-          <w:lang w:val="en-US"/>
-        </w:rPr>
-        <w:t>0</w:t>
+        <w:t>Version 1.0</w:t>
       </w:r>
     </w:p>
     <w:p>
@@ -197,6 +187,7 @@
           <w:docPartUnique/>
         </w:docPartObj>
       </w:sdtPr>
+      <w:sdtEndPr/>
       <w:sdtContent>
         <w:p>
           <w:pPr>
@@ -228,11 +219,9 @@
               <w:tab w:val="right" w:leader="dot" w:pos="13948"/>
             </w:tabs>
             <w:rPr>
-              <w:b/>
-              <w:bCs/>
               <w:noProof/>
-              <w:sz w:val="24"/>
-              <w:szCs w:val="24"/>
+              <w:sz w:val="22"/>
+              <w:szCs w:val="22"/>
               <w:lang w:val="en-GB" w:eastAsia="en-GB"/>
             </w:rPr>
           </w:pPr>
@@ -263,92 +252,62 @@
             </w:rPr>
             <w:fldChar w:fldCharType="separate"/>
           </w:r>
-          <w:hyperlink w:anchor="_Toc38542979" w:history="1">
+          <w:hyperlink w:anchor="_Toc39058660" w:history="1">
             <w:r>
               <w:rPr>
                 <w:rStyle w:val="Hyperlink"/>
                 <w:b/>
                 <w:bCs/>
                 <w:noProof/>
-                <w:sz w:val="24"/>
-                <w:szCs w:val="24"/>
                 <w:lang w:val="en-US"/>
               </w:rPr>
               <w:t>1. Preface</w:t>
             </w:r>
             <w:r>
               <w:rPr>
-                <w:b/>
-                <w:bCs/>
                 <w:noProof/>
                 <w:webHidden/>
-                <w:sz w:val="24"/>
-                <w:szCs w:val="24"/>
               </w:rPr>
               <w:tab/>
             </w:r>
             <w:r>
               <w:rPr>
-                <w:b/>
-                <w:bCs/>
                 <w:noProof/>
                 <w:webHidden/>
-                <w:sz w:val="24"/>
-                <w:szCs w:val="24"/>
               </w:rPr>
               <w:fldChar w:fldCharType="begin"/>
             </w:r>
             <w:r>
               <w:rPr>
-                <w:b/>
-                <w:bCs/>
                 <w:noProof/>
                 <w:webHidden/>
-                <w:sz w:val="24"/>
-                <w:szCs w:val="24"/>
               </w:rPr>
-              <w:instrText xml:space="preserve"> PAGEREF _Toc38542979 \h </w:instrText>
+              <w:instrText xml:space="preserve"> PAGEREF _Toc39058660 \h </w:instrText>
             </w:r>
             <w:r>
               <w:rPr>
-                <w:b/>
-                <w:bCs/>
                 <w:noProof/>
                 <w:webHidden/>
-                <w:sz w:val="24"/>
-                <w:szCs w:val="24"/>
               </w:rPr>
             </w:r>
             <w:r>
               <w:rPr>
-                <w:b/>
-                <w:bCs/>
                 <w:noProof/>
                 <w:webHidden/>
-                <w:sz w:val="24"/>
-                <w:szCs w:val="24"/>
               </w:rPr>
               <w:fldChar w:fldCharType="separate"/>
             </w:r>
             <w:r>
               <w:rPr>
-                <w:b/>
-                <w:bCs/>
                 <w:noProof/>
                 <w:webHidden/>
-                <w:sz w:val="24"/>
-                <w:szCs w:val="24"/>
               </w:rPr>
               <w:t>3</w:t>
             </w:r>
             <w:r>
               <w:rPr>
-                <w:b/>
-                <w:bCs/>
                 <w:noProof/>
                 <w:webHidden/>
-                <w:sz w:val="24"/>
-                <w:szCs w:val="24"/>
               </w:rPr>
               <w:fldChar w:fldCharType="end"/>
             </w:r>
@@ -361,100 +320,68 @@
               <w:tab w:val="right" w:leader="dot" w:pos="13948"/>
             </w:tabs>
             <w:rPr>
-              <w:b/>
-              <w:bCs/>
               <w:noProof/>
-              <w:sz w:val="24"/>
-              <w:szCs w:val="24"/>
+              <w:sz w:val="22"/>
+              <w:szCs w:val="22"/>
               <w:lang w:val="en-GB" w:eastAsia="en-GB"/>
             </w:rPr>
           </w:pPr>
-          <w:hyperlink w:anchor="_Toc38542980" w:history="1">
+          <w:hyperlink w:anchor="_Toc39058661" w:history="1">
             <w:r>
               <w:rPr>
                 <w:rStyle w:val="Hyperlink"/>
                 <w:b/>
                 <w:bCs/>
                 <w:noProof/>
-                <w:sz w:val="24"/>
-                <w:szCs w:val="24"/>
                 <w:lang w:val="en-US"/>
               </w:rPr>
               <w:t>2. Functionalities</w:t>
             </w:r>
             <w:r>
               <w:rPr>
-                <w:b/>
-                <w:bCs/>
                 <w:noProof/>
                 <w:webHidden/>
-                <w:sz w:val="24"/>
-                <w:szCs w:val="24"/>
               </w:rPr>
               <w:tab/>
             </w:r>
             <w:r>
               <w:rPr>
-                <w:b/>
-                <w:bCs/>
                 <w:noProof/>
                 <w:webHidden/>
-                <w:sz w:val="24"/>
-                <w:szCs w:val="24"/>
               </w:rPr>
               <w:fldChar w:fldCharType="begin"/>
             </w:r>
             <w:r>
               <w:rPr>
-                <w:b/>
-                <w:bCs/>
                 <w:noProof/>
                 <w:webHidden/>
-                <w:sz w:val="24"/>
-                <w:szCs w:val="24"/>
               </w:rPr>
-              <w:instrText xml:space="preserve"> PAGEREF _Toc38542980 \h </w:instrText>
+              <w:instrText xml:space="preserve"> PAGEREF _Toc39058661 \h </w:instrText>
             </w:r>
             <w:r>
               <w:rPr>
-                <w:b/>
-                <w:bCs/>
                 <w:noProof/>
                 <w:webHidden/>
-                <w:sz w:val="24"/>
-                <w:szCs w:val="24"/>
               </w:rPr>
             </w:r>
             <w:r>
               <w:rPr>
-                <w:b/>
-                <w:bCs/>
                 <w:noProof/>
                 <w:webHidden/>
-                <w:sz w:val="24"/>
-                <w:szCs w:val="24"/>
               </w:rPr>
               <w:fldChar w:fldCharType="separate"/>
             </w:r>
             <w:r>
               <w:rPr>
-                <w:b/>
-                <w:bCs/>
                 <w:noProof/>
                 <w:webHidden/>
-                <w:sz w:val="24"/>
-                <w:szCs w:val="24"/>
               </w:rPr>
               <w:t>3</w:t>
             </w:r>
             <w:r>
               <w:rPr>
-                <w:b/>
-                <w:bCs/>
                 <w:noProof/>
                 <w:webHidden/>
-                <w:sz w:val="24"/>
-                <w:szCs w:val="24"/>
               </w:rPr>
               <w:fldChar w:fldCharType="end"/>
             </w:r>
@@ -467,100 +394,68 @@
               <w:tab w:val="right" w:leader="dot" w:pos="13948"/>
             </w:tabs>
             <w:rPr>
-              <w:b/>
-              <w:bCs/>
               <w:noProof/>
-              <w:sz w:val="24"/>
-              <w:szCs w:val="24"/>
+              <w:sz w:val="22"/>
+              <w:szCs w:val="22"/>
               <w:lang w:val="en-GB" w:eastAsia="en-GB"/>
             </w:rPr>
           </w:pPr>
-          <w:hyperlink w:anchor="_Toc38542981" w:history="1">
+          <w:hyperlink w:anchor="_Toc39058662" w:history="1">
             <w:r>
               <w:rPr>
                 <w:rStyle w:val="Hyperlink"/>
                 <w:b/>
                 <w:bCs/>
                 <w:noProof/>
-                <w:sz w:val="24"/>
-                <w:szCs w:val="24"/>
                 <w:lang w:val="en-US"/>
               </w:rPr>
               <w:t>3. Sitemap</w:t>
             </w:r>
             <w:r>
               <w:rPr>
-                <w:b/>
-                <w:bCs/>
                 <w:noProof/>
                 <w:webHidden/>
-                <w:sz w:val="24"/>
-                <w:szCs w:val="24"/>
               </w:rPr>
               <w:tab/>
             </w:r>
             <w:r>
               <w:rPr>
-                <w:b/>
-                <w:bCs/>
                 <w:noProof/>
                 <w:webHidden/>
-                <w:sz w:val="24"/>
-                <w:szCs w:val="24"/>
               </w:rPr>
               <w:fldChar w:fldCharType="begin"/>
             </w:r>
             <w:r>
               <w:rPr>
-                <w:b/>
-                <w:bCs/>
                 <w:noProof/>
                 <w:webHidden/>
-                <w:sz w:val="24"/>
-                <w:szCs w:val="24"/>
               </w:rPr>
-              <w:instrText xml:space="preserve"> PAGEREF _Toc38542981 \h </w:instrText>
+              <w:instrText xml:space="preserve"> PAGEREF _Toc39058662 \h </w:instrText>
             </w:r>
             <w:r>
               <w:rPr>
-                <w:b/>
-                <w:bCs/>
                 <w:noProof/>
                 <w:webHidden/>
-                <w:sz w:val="24"/>
-                <w:szCs w:val="24"/>
               </w:rPr>
             </w:r>
             <w:r>
               <w:rPr>
-                <w:b/>
-                <w:bCs/>
                 <w:noProof/>
                 <w:webHidden/>
-                <w:sz w:val="24"/>
-                <w:szCs w:val="24"/>
               </w:rPr>
               <w:fldChar w:fldCharType="separate"/>
             </w:r>
             <w:r>
               <w:rPr>
-                <w:b/>
-                <w:bCs/>
                 <w:noProof/>
                 <w:webHidden/>
-                <w:sz w:val="24"/>
-                <w:szCs w:val="24"/>
               </w:rPr>
               <w:t>3</w:t>
             </w:r>
             <w:r>
               <w:rPr>
-                <w:b/>
-                <w:bCs/>
                 <w:noProof/>
                 <w:webHidden/>
-                <w:sz w:val="24"/>
-                <w:szCs w:val="24"/>
               </w:rPr>
               <w:fldChar w:fldCharType="end"/>
             </w:r>
@@ -573,100 +468,68 @@
               <w:tab w:val="right" w:leader="dot" w:pos="13948"/>
             </w:tabs>
             <w:rPr>
-              <w:b/>
-              <w:bCs/>
               <w:noProof/>
-              <w:sz w:val="24"/>
-              <w:szCs w:val="24"/>
+              <w:sz w:val="22"/>
+              <w:szCs w:val="22"/>
               <w:lang w:val="en-GB" w:eastAsia="en-GB"/>
             </w:rPr>
           </w:pPr>
-          <w:hyperlink w:anchor="_Toc38542982" w:history="1">
+          <w:hyperlink w:anchor="_Toc39058663" w:history="1">
             <w:r>
               <w:rPr>
                 <w:rStyle w:val="Hyperlink"/>
                 <w:b/>
                 <w:bCs/>
                 <w:noProof/>
-                <w:sz w:val="24"/>
-                <w:szCs w:val="24"/>
                 <w:lang w:val="en-US"/>
               </w:rPr>
-              <w:t>4. Lorem</w:t>
+              <w:t>4. Navigation Structure</w:t>
             </w:r>
             <w:r>
               <w:rPr>
-                <w:b/>
-                <w:bCs/>
                 <w:noProof/>
                 <w:webHidden/>
-                <w:sz w:val="24"/>
-                <w:szCs w:val="24"/>
               </w:rPr>
               <w:tab/>
             </w:r>
             <w:r>
               <w:rPr>
-                <w:b/>
-                <w:bCs/>
                 <w:noProof/>
                 <w:webHidden/>
-                <w:sz w:val="24"/>
-                <w:szCs w:val="24"/>
               </w:rPr>
               <w:fldChar w:fldCharType="begin"/>
             </w:r>
             <w:r>
               <w:rPr>
-                <w:b/>
-                <w:bCs/>
                 <w:noProof/>
                 <w:webHidden/>
-                <w:sz w:val="24"/>
-                <w:szCs w:val="24"/>
               </w:rPr>
-              <w:instrText xml:space="preserve"> PAGEREF _Toc38542982 \h </w:instrText>
+              <w:instrText xml:space="preserve"> PAGEREF _Toc39058663 \h </w:instrText>
             </w:r>
             <w:r>
               <w:rPr>
-                <w:b/>
-                <w:bCs/>
                 <w:noProof/>
                 <w:webHidden/>
-                <w:sz w:val="24"/>
-                <w:szCs w:val="24"/>
               </w:rPr>
             </w:r>
             <w:r>
               <w:rPr>
-                <w:b/>
-                <w:bCs/>
                 <w:noProof/>
                 <w:webHidden/>
-                <w:sz w:val="24"/>
-                <w:szCs w:val="24"/>
               </w:rPr>
               <w:fldChar w:fldCharType="separate"/>
             </w:r>
             <w:r>
               <w:rPr>
-                <w:b/>
-                <w:bCs/>
                 <w:noProof/>
                 <w:webHidden/>
-                <w:sz w:val="24"/>
-                <w:szCs w:val="24"/>
               </w:rPr>
               <w:t>3</w:t>
             </w:r>
             <w:r>
               <w:rPr>
-                <w:b/>
-                <w:bCs/>
                 <w:noProof/>
                 <w:webHidden/>
-                <w:sz w:val="24"/>
-                <w:szCs w:val="24"/>
               </w:rPr>
               <w:fldChar w:fldCharType="end"/>
             </w:r>
@@ -679,100 +542,68 @@
               <w:tab w:val="right" w:leader="dot" w:pos="13948"/>
             </w:tabs>
             <w:rPr>
-              <w:b/>
-              <w:bCs/>
               <w:noProof/>
-              <w:sz w:val="24"/>
-              <w:szCs w:val="24"/>
+              <w:sz w:val="22"/>
+              <w:szCs w:val="22"/>
               <w:lang w:val="en-GB" w:eastAsia="en-GB"/>
             </w:rPr>
           </w:pPr>
-          <w:hyperlink w:anchor="_Toc38542983" w:history="1">
+          <w:hyperlink w:anchor="_Toc39058664" w:history="1">
             <w:r>
               <w:rPr>
                 <w:rStyle w:val="Hyperlink"/>
                 <w:b/>
                 <w:bCs/>
                 <w:noProof/>
-                <w:sz w:val="24"/>
-                <w:szCs w:val="24"/>
                 <w:lang w:val="en-US"/>
               </w:rPr>
               <w:t>5. Lorem</w:t>
             </w:r>
             <w:r>
               <w:rPr>
-                <w:b/>
-                <w:bCs/>
                 <w:noProof/>
                 <w:webHidden/>
-                <w:sz w:val="24"/>
-                <w:szCs w:val="24"/>
               </w:rPr>
               <w:tab/>
             </w:r>
             <w:r>
               <w:rPr>
-                <w:b/>
-                <w:bCs/>
                 <w:noProof/>
                 <w:webHidden/>
-                <w:sz w:val="24"/>
-                <w:szCs w:val="24"/>
               </w:rPr>
               <w:fldChar w:fldCharType="begin"/>
             </w:r>
             <w:r>
               <w:rPr>
-                <w:b/>
-                <w:bCs/>
                 <w:noProof/>
                 <w:webHidden/>
-                <w:sz w:val="24"/>
-                <w:szCs w:val="24"/>
               </w:rPr>
-              <w:instrText xml:space="preserve"> PAGEREF _Toc38542983 \h </w:instrText>
+              <w:instrText xml:space="preserve"> PAGEREF _Toc39058664 \h </w:instrText>
             </w:r>
             <w:r>
               <w:rPr>
-                <w:b/>
-                <w:bCs/>
                 <w:noProof/>
                 <w:webHidden/>
-                <w:sz w:val="24"/>
-                <w:szCs w:val="24"/>
               </w:rPr>
             </w:r>
             <w:r>
               <w:rPr>
-                <w:b/>
-                <w:bCs/>
                 <w:noProof/>
                 <w:webHidden/>
-                <w:sz w:val="24"/>
-                <w:szCs w:val="24"/>
               </w:rPr>
               <w:fldChar w:fldCharType="separate"/>
             </w:r>
             <w:r>
               <w:rPr>
-                <w:b/>
-                <w:bCs/>
                 <w:noProof/>
                 <w:webHidden/>
-                <w:sz w:val="24"/>
-                <w:szCs w:val="24"/>
               </w:rPr>
               <w:t>3</w:t>
             </w:r>
             <w:r>
               <w:rPr>
-                <w:b/>
-                <w:bCs/>
                 <w:noProof/>
                 <w:webHidden/>
-                <w:sz w:val="24"/>
-                <w:szCs w:val="24"/>
               </w:rPr>
               <w:fldChar w:fldCharType="end"/>
             </w:r>
@@ -785,100 +616,68 @@
               <w:tab w:val="right" w:leader="dot" w:pos="13948"/>
             </w:tabs>
             <w:rPr>
-              <w:b/>
-              <w:bCs/>
               <w:noProof/>
-              <w:sz w:val="24"/>
-              <w:szCs w:val="24"/>
+              <w:sz w:val="22"/>
+              <w:szCs w:val="22"/>
               <w:lang w:val="en-GB" w:eastAsia="en-GB"/>
             </w:rPr>
           </w:pPr>
-          <w:hyperlink w:anchor="_Toc38542984" w:history="1">
+          <w:hyperlink w:anchor="_Toc39058665" w:history="1">
             <w:r>
               <w:rPr>
                 <w:rStyle w:val="Hyperlink"/>
                 <w:b/>
                 <w:bCs/>
                 <w:noProof/>
-                <w:sz w:val="24"/>
-                <w:szCs w:val="24"/>
                 <w:lang w:val="en-US"/>
               </w:rPr>
               <w:t>6. Lorem</w:t>
             </w:r>
             <w:r>
               <w:rPr>
-                <w:b/>
-                <w:bCs/>
                 <w:noProof/>
                 <w:webHidden/>
-                <w:sz w:val="24"/>
-                <w:szCs w:val="24"/>
               </w:rPr>
               <w:tab/>
             </w:r>
             <w:r>
               <w:rPr>
-                <w:b/>
-                <w:bCs/>
                 <w:noProof/>
                 <w:webHidden/>
-                <w:sz w:val="24"/>
-                <w:szCs w:val="24"/>
               </w:rPr>
               <w:fldChar w:fldCharType="begin"/>
             </w:r>
             <w:r>
               <w:rPr>
-                <w:b/>
-                <w:bCs/>
                 <w:noProof/>
                 <w:webHidden/>
-                <w:sz w:val="24"/>
-                <w:szCs w:val="24"/>
               </w:rPr>
-              <w:instrText xml:space="preserve"> PAGEREF _Toc38542984 \h </w:instrText>
+              <w:instrText xml:space="preserve"> PAGEREF _Toc39058665 \h </w:instrText>
             </w:r>
             <w:r>
               <w:rPr>
-                <w:b/>
-                <w:bCs/>
                 <w:noProof/>
                 <w:webHidden/>
-                <w:sz w:val="24"/>
-                <w:szCs w:val="24"/>
               </w:rPr>
             </w:r>
             <w:r>
               <w:rPr>
-                <w:b/>
-                <w:bCs/>
                 <w:noProof/>
                 <w:webHidden/>
-                <w:sz w:val="24"/>
-                <w:szCs w:val="24"/>
               </w:rPr>
               <w:fldChar w:fldCharType="separate"/>
             </w:r>
             <w:r>
               <w:rPr>
-                <w:b/>
-                <w:bCs/>
                 <w:noProof/>
                 <w:webHidden/>
-                <w:sz w:val="24"/>
-                <w:szCs w:val="24"/>
               </w:rPr>
-              <w:t>3</w:t>
+              <w:t>4</w:t>
             </w:r>
             <w:r>
               <w:rPr>
-                <w:b/>
-                <w:bCs/>
                 <w:noProof/>
                 <w:webHidden/>
-                <w:sz w:val="24"/>
-                <w:szCs w:val="24"/>
               </w:rPr>
               <w:fldChar w:fldCharType="end"/>
             </w:r>
@@ -886,853 +685,15 @@
         </w:p>
         <w:p>
           <w:pPr>
-            <w:pStyle w:val="TOC1"/>
-            <w:tabs>
-              <w:tab w:val="right" w:leader="dot" w:pos="13948"/>
-            </w:tabs>
-            <w:rPr>
-              <w:b/>
-              <w:bCs/>
-              <w:noProof/>
-              <w:sz w:val="24"/>
-              <w:szCs w:val="24"/>
-              <w:lang w:val="en-GB" w:eastAsia="en-GB"/>
-            </w:rPr>
+            <w:sectPr>
+              <w:footerReference w:type="default" r:id="rId8"/>
+              <w:pgSz w:w="16838" w:h="11906" w:orient="landscape"/>
+              <w:pgMar w:top="1440" w:right="1440" w:bottom="1440" w:left="1440" w:header="720" w:footer="720" w:gutter="0"/>
+              <w:cols w:space="720"/>
+              <w:titlePg/>
+              <w:docGrid w:linePitch="272"/>
+            </w:sectPr>
           </w:pPr>
-          <w:hyperlink w:anchor="_Toc38542985" w:history="1">
-            <w:r>
-              <w:rPr>
-                <w:rStyle w:val="Hyperlink"/>
-                <w:b/>
-                <w:bCs/>
-                <w:noProof/>
-                <w:sz w:val="24"/>
-                <w:szCs w:val="24"/>
-                <w:lang w:val="en-US"/>
-              </w:rPr>
-              <w:t>7. Lorem</w:t>
-            </w:r>
-            <w:r>
-              <w:rPr>
-                <w:b/>
-                <w:bCs/>
-                <w:noProof/>
-                <w:webHidden/>
-                <w:sz w:val="24"/>
-                <w:szCs w:val="24"/>
-              </w:rPr>
-              <w:tab/>
-            </w:r>
-            <w:r>
-              <w:rPr>
-                <w:b/>
-                <w:bCs/>
-                <w:noProof/>
-                <w:webHidden/>
-                <w:sz w:val="24"/>
-                <w:szCs w:val="24"/>
-              </w:rPr>
-              <w:fldChar w:fldCharType="begin"/>
-            </w:r>
-            <w:r>
-              <w:rPr>
-                <w:b/>
-                <w:bCs/>
-                <w:noProof/>
-                <w:webHidden/>
-                <w:sz w:val="24"/>
-                <w:szCs w:val="24"/>
-              </w:rPr>
-              <w:instrText xml:space="preserve"> PAGEREF _Toc38542985 \h </w:instrText>
-            </w:r>
-            <w:r>
-              <w:rPr>
-                <w:b/>
-                <w:bCs/>
-                <w:noProof/>
-                <w:webHidden/>
-                <w:sz w:val="24"/>
-                <w:szCs w:val="24"/>
-              </w:rPr>
-            </w:r>
-            <w:r>
-              <w:rPr>
-                <w:b/>
-                <w:bCs/>
-                <w:noProof/>
-                <w:webHidden/>
-                <w:sz w:val="24"/>
-                <w:szCs w:val="24"/>
-              </w:rPr>
-              <w:fldChar w:fldCharType="separate"/>
-            </w:r>
-            <w:r>
-              <w:rPr>
-                <w:b/>
-                <w:bCs/>
-                <w:noProof/>
-                <w:webHidden/>
-                <w:sz w:val="24"/>
-                <w:szCs w:val="24"/>
-              </w:rPr>
-              <w:t>3</w:t>
-            </w:r>
-            <w:r>
-              <w:rPr>
-                <w:b/>
-                <w:bCs/>
-                <w:noProof/>
-                <w:webHidden/>
-                <w:sz w:val="24"/>
-                <w:szCs w:val="24"/>
-              </w:rPr>
-              <w:fldChar w:fldCharType="end"/>
-            </w:r>
-          </w:hyperlink>
-        </w:p>
-        <w:p>
-          <w:pPr>
-            <w:pStyle w:val="TOC1"/>
-            <w:tabs>
-              <w:tab w:val="right" w:leader="dot" w:pos="13948"/>
-            </w:tabs>
-            <w:rPr>
-              <w:b/>
-              <w:bCs/>
-              <w:noProof/>
-              <w:sz w:val="24"/>
-              <w:szCs w:val="24"/>
-              <w:lang w:val="en-GB" w:eastAsia="en-GB"/>
-            </w:rPr>
-          </w:pPr>
-          <w:hyperlink w:anchor="_Toc38542986" w:history="1">
-            <w:r>
-              <w:rPr>
-                <w:rStyle w:val="Hyperlink"/>
-                <w:b/>
-                <w:bCs/>
-                <w:noProof/>
-                <w:sz w:val="24"/>
-                <w:szCs w:val="24"/>
-                <w:lang w:val="en-US"/>
-              </w:rPr>
-              <w:t>8. Lorem</w:t>
-            </w:r>
-            <w:r>
-              <w:rPr>
-                <w:b/>
-                <w:bCs/>
-                <w:noProof/>
-                <w:webHidden/>
-                <w:sz w:val="24"/>
-                <w:szCs w:val="24"/>
-              </w:rPr>
-              <w:tab/>
-            </w:r>
-            <w:r>
-              <w:rPr>
-                <w:b/>
-                <w:bCs/>
-                <w:noProof/>
-                <w:webHidden/>
-                <w:sz w:val="24"/>
-                <w:szCs w:val="24"/>
-              </w:rPr>
-              <w:fldChar w:fldCharType="begin"/>
-            </w:r>
-            <w:r>
-              <w:rPr>
-                <w:b/>
-                <w:bCs/>
-                <w:noProof/>
-                <w:webHidden/>
-                <w:sz w:val="24"/>
-                <w:szCs w:val="24"/>
-              </w:rPr>
-              <w:instrText xml:space="preserve"> PAGEREF _Toc38542986 \h </w:instrText>
-            </w:r>
-            <w:r>
-              <w:rPr>
-                <w:b/>
-                <w:bCs/>
-                <w:noProof/>
-                <w:webHidden/>
-                <w:sz w:val="24"/>
-                <w:szCs w:val="24"/>
-              </w:rPr>
-            </w:r>
-            <w:r>
-              <w:rPr>
-                <w:b/>
-                <w:bCs/>
-                <w:noProof/>
-                <w:webHidden/>
-                <w:sz w:val="24"/>
-                <w:szCs w:val="24"/>
-              </w:rPr>
-              <w:fldChar w:fldCharType="separate"/>
-            </w:r>
-            <w:r>
-              <w:rPr>
-                <w:b/>
-                <w:bCs/>
-                <w:noProof/>
-                <w:webHidden/>
-                <w:sz w:val="24"/>
-                <w:szCs w:val="24"/>
-              </w:rPr>
-              <w:t>3</w:t>
-            </w:r>
-            <w:r>
-              <w:rPr>
-                <w:b/>
-                <w:bCs/>
-                <w:noProof/>
-                <w:webHidden/>
-                <w:sz w:val="24"/>
-                <w:szCs w:val="24"/>
-              </w:rPr>
-              <w:fldChar w:fldCharType="end"/>
-            </w:r>
-          </w:hyperlink>
-        </w:p>
-        <w:p>
-          <w:pPr>
-            <w:pStyle w:val="TOC1"/>
-            <w:tabs>
-              <w:tab w:val="right" w:leader="dot" w:pos="13948"/>
-            </w:tabs>
-            <w:rPr>
-              <w:b/>
-              <w:bCs/>
-              <w:noProof/>
-              <w:sz w:val="24"/>
-              <w:szCs w:val="24"/>
-              <w:lang w:val="en-GB" w:eastAsia="en-GB"/>
-            </w:rPr>
-          </w:pPr>
-          <w:hyperlink w:anchor="_Toc38542987" w:history="1">
-            <w:r>
-              <w:rPr>
-                <w:rStyle w:val="Hyperlink"/>
-                <w:b/>
-                <w:bCs/>
-                <w:noProof/>
-                <w:sz w:val="24"/>
-                <w:szCs w:val="24"/>
-                <w:lang w:val="en-US"/>
-              </w:rPr>
-              <w:t>9. Lorem</w:t>
-            </w:r>
-            <w:r>
-              <w:rPr>
-                <w:b/>
-                <w:bCs/>
-                <w:noProof/>
-                <w:webHidden/>
-                <w:sz w:val="24"/>
-                <w:szCs w:val="24"/>
-              </w:rPr>
-              <w:tab/>
-            </w:r>
-            <w:r>
-              <w:rPr>
-                <w:b/>
-                <w:bCs/>
-                <w:noProof/>
-                <w:webHidden/>
-                <w:sz w:val="24"/>
-                <w:szCs w:val="24"/>
-              </w:rPr>
-              <w:fldChar w:fldCharType="begin"/>
-            </w:r>
-            <w:r>
-              <w:rPr>
-                <w:b/>
-                <w:bCs/>
-                <w:noProof/>
-                <w:webHidden/>
-                <w:sz w:val="24"/>
-                <w:szCs w:val="24"/>
-              </w:rPr>
-              <w:instrText xml:space="preserve"> PAGEREF _Toc38542987 \h </w:instrText>
-            </w:r>
-            <w:r>
-              <w:rPr>
-                <w:b/>
-                <w:bCs/>
-                <w:noProof/>
-                <w:webHidden/>
-                <w:sz w:val="24"/>
-                <w:szCs w:val="24"/>
-              </w:rPr>
-            </w:r>
-            <w:r>
-              <w:rPr>
-                <w:b/>
-                <w:bCs/>
-                <w:noProof/>
-                <w:webHidden/>
-                <w:sz w:val="24"/>
-                <w:szCs w:val="24"/>
-              </w:rPr>
-              <w:fldChar w:fldCharType="separate"/>
-            </w:r>
-            <w:r>
-              <w:rPr>
-                <w:b/>
-                <w:bCs/>
-                <w:noProof/>
-                <w:webHidden/>
-                <w:sz w:val="24"/>
-                <w:szCs w:val="24"/>
-              </w:rPr>
-              <w:t>4</w:t>
-            </w:r>
-            <w:r>
-              <w:rPr>
-                <w:b/>
-                <w:bCs/>
-                <w:noProof/>
-                <w:webHidden/>
-                <w:sz w:val="24"/>
-                <w:szCs w:val="24"/>
-              </w:rPr>
-              <w:fldChar w:fldCharType="end"/>
-            </w:r>
-          </w:hyperlink>
-        </w:p>
-        <w:p>
-          <w:pPr>
-            <w:pStyle w:val="TOC1"/>
-            <w:tabs>
-              <w:tab w:val="right" w:leader="dot" w:pos="13948"/>
-            </w:tabs>
-            <w:rPr>
-              <w:b/>
-              <w:bCs/>
-              <w:noProof/>
-              <w:sz w:val="24"/>
-              <w:szCs w:val="24"/>
-              <w:lang w:val="en-GB" w:eastAsia="en-GB"/>
-            </w:rPr>
-          </w:pPr>
-          <w:hyperlink w:anchor="_Toc38542988" w:history="1">
-            <w:r>
-              <w:rPr>
-                <w:rStyle w:val="Hyperlink"/>
-                <w:b/>
-                <w:bCs/>
-                <w:noProof/>
-                <w:sz w:val="24"/>
-                <w:szCs w:val="24"/>
-                <w:lang w:val="en-US"/>
-              </w:rPr>
-              <w:t>10. Lorem</w:t>
-            </w:r>
-            <w:r>
-              <w:rPr>
-                <w:b/>
-                <w:bCs/>
-                <w:noProof/>
-                <w:webHidden/>
-                <w:sz w:val="24"/>
-                <w:szCs w:val="24"/>
-              </w:rPr>
-              <w:tab/>
-            </w:r>
-            <w:r>
-              <w:rPr>
-                <w:b/>
-                <w:bCs/>
-                <w:noProof/>
-                <w:webHidden/>
-                <w:sz w:val="24"/>
-                <w:szCs w:val="24"/>
-              </w:rPr>
-              <w:fldChar w:fldCharType="begin"/>
-            </w:r>
-            <w:r>
-              <w:rPr>
-                <w:b/>
-                <w:bCs/>
-                <w:noProof/>
-                <w:webHidden/>
-                <w:sz w:val="24"/>
-                <w:szCs w:val="24"/>
-              </w:rPr>
-              <w:instrText xml:space="preserve"> PAGEREF _Toc38542988 \h </w:instrText>
-            </w:r>
-            <w:r>
-              <w:rPr>
-                <w:b/>
-                <w:bCs/>
-                <w:noProof/>
-                <w:webHidden/>
-                <w:sz w:val="24"/>
-                <w:szCs w:val="24"/>
-              </w:rPr>
-            </w:r>
-            <w:r>
-              <w:rPr>
-                <w:b/>
-                <w:bCs/>
-                <w:noProof/>
-                <w:webHidden/>
-                <w:sz w:val="24"/>
-                <w:szCs w:val="24"/>
-              </w:rPr>
-              <w:fldChar w:fldCharType="separate"/>
-            </w:r>
-            <w:r>
-              <w:rPr>
-                <w:b/>
-                <w:bCs/>
-                <w:noProof/>
-                <w:webHidden/>
-                <w:sz w:val="24"/>
-                <w:szCs w:val="24"/>
-              </w:rPr>
-              <w:t>4</w:t>
-            </w:r>
-            <w:r>
-              <w:rPr>
-                <w:b/>
-                <w:bCs/>
-                <w:noProof/>
-                <w:webHidden/>
-                <w:sz w:val="24"/>
-                <w:szCs w:val="24"/>
-              </w:rPr>
-              <w:fldChar w:fldCharType="end"/>
-            </w:r>
-          </w:hyperlink>
-        </w:p>
-        <w:p>
-          <w:pPr>
-            <w:pStyle w:val="TOC1"/>
-            <w:tabs>
-              <w:tab w:val="right" w:leader="dot" w:pos="13948"/>
-            </w:tabs>
-            <w:rPr>
-              <w:b/>
-              <w:bCs/>
-              <w:noProof/>
-              <w:sz w:val="24"/>
-              <w:szCs w:val="24"/>
-              <w:lang w:val="en-GB" w:eastAsia="en-GB"/>
-            </w:rPr>
-          </w:pPr>
-          <w:hyperlink w:anchor="_Toc38542989" w:history="1">
-            <w:r>
-              <w:rPr>
-                <w:rStyle w:val="Hyperlink"/>
-                <w:b/>
-                <w:bCs/>
-                <w:noProof/>
-                <w:sz w:val="24"/>
-                <w:szCs w:val="24"/>
-                <w:lang w:val="en-US"/>
-              </w:rPr>
-              <w:t>11. Lorem</w:t>
-            </w:r>
-            <w:r>
-              <w:rPr>
-                <w:b/>
-                <w:bCs/>
-                <w:noProof/>
-                <w:webHidden/>
-                <w:sz w:val="24"/>
-                <w:szCs w:val="24"/>
-              </w:rPr>
-              <w:tab/>
-            </w:r>
-            <w:r>
-              <w:rPr>
-                <w:b/>
-                <w:bCs/>
-                <w:noProof/>
-                <w:webHidden/>
-                <w:sz w:val="24"/>
-                <w:szCs w:val="24"/>
-              </w:rPr>
-              <w:fldChar w:fldCharType="begin"/>
-            </w:r>
-            <w:r>
-              <w:rPr>
-                <w:b/>
-                <w:bCs/>
-                <w:noProof/>
-                <w:webHidden/>
-                <w:sz w:val="24"/>
-                <w:szCs w:val="24"/>
-              </w:rPr>
-              <w:instrText xml:space="preserve"> PAGEREF _Toc38542989 \h </w:instrText>
-            </w:r>
-            <w:r>
-              <w:rPr>
-                <w:b/>
-                <w:bCs/>
-                <w:noProof/>
-                <w:webHidden/>
-                <w:sz w:val="24"/>
-                <w:szCs w:val="24"/>
-              </w:rPr>
-            </w:r>
-            <w:r>
-              <w:rPr>
-                <w:b/>
-                <w:bCs/>
-                <w:noProof/>
-                <w:webHidden/>
-                <w:sz w:val="24"/>
-                <w:szCs w:val="24"/>
-              </w:rPr>
-              <w:fldChar w:fldCharType="separate"/>
-            </w:r>
-            <w:r>
-              <w:rPr>
-                <w:b/>
-                <w:bCs/>
-                <w:noProof/>
-                <w:webHidden/>
-                <w:sz w:val="24"/>
-                <w:szCs w:val="24"/>
-              </w:rPr>
-              <w:t>4</w:t>
-            </w:r>
-            <w:r>
-              <w:rPr>
-                <w:b/>
-                <w:bCs/>
-                <w:noProof/>
-                <w:webHidden/>
-                <w:sz w:val="24"/>
-                <w:szCs w:val="24"/>
-              </w:rPr>
-              <w:fldChar w:fldCharType="end"/>
-            </w:r>
-          </w:hyperlink>
-        </w:p>
-        <w:p>
-          <w:pPr>
-            <w:pStyle w:val="TOC1"/>
-            <w:tabs>
-              <w:tab w:val="right" w:leader="dot" w:pos="13948"/>
-            </w:tabs>
-            <w:rPr>
-              <w:b/>
-              <w:bCs/>
-              <w:noProof/>
-              <w:sz w:val="24"/>
-              <w:szCs w:val="24"/>
-              <w:lang w:val="en-GB" w:eastAsia="en-GB"/>
-            </w:rPr>
-          </w:pPr>
-          <w:hyperlink w:anchor="_Toc38542990" w:history="1">
-            <w:r>
-              <w:rPr>
-                <w:rStyle w:val="Hyperlink"/>
-                <w:b/>
-                <w:bCs/>
-                <w:noProof/>
-                <w:sz w:val="24"/>
-                <w:szCs w:val="24"/>
-                <w:lang w:val="en-US"/>
-              </w:rPr>
-              <w:t>12 Lorem</w:t>
-            </w:r>
-            <w:r>
-              <w:rPr>
-                <w:b/>
-                <w:bCs/>
-                <w:noProof/>
-                <w:webHidden/>
-                <w:sz w:val="24"/>
-                <w:szCs w:val="24"/>
-              </w:rPr>
-              <w:tab/>
-            </w:r>
-            <w:r>
-              <w:rPr>
-                <w:b/>
-                <w:bCs/>
-                <w:noProof/>
-                <w:webHidden/>
-                <w:sz w:val="24"/>
-                <w:szCs w:val="24"/>
-              </w:rPr>
-              <w:fldChar w:fldCharType="begin"/>
-            </w:r>
-            <w:r>
-              <w:rPr>
-                <w:b/>
-                <w:bCs/>
-                <w:noProof/>
-                <w:webHidden/>
-                <w:sz w:val="24"/>
-                <w:szCs w:val="24"/>
-              </w:rPr>
-              <w:instrText xml:space="preserve"> PAGEREF _Toc38542990 \h </w:instrText>
-            </w:r>
-            <w:r>
-              <w:rPr>
-                <w:b/>
-                <w:bCs/>
-                <w:noProof/>
-                <w:webHidden/>
-                <w:sz w:val="24"/>
-                <w:szCs w:val="24"/>
-              </w:rPr>
-            </w:r>
-            <w:r>
-              <w:rPr>
-                <w:b/>
-                <w:bCs/>
-                <w:noProof/>
-                <w:webHidden/>
-                <w:sz w:val="24"/>
-                <w:szCs w:val="24"/>
-              </w:rPr>
-              <w:fldChar w:fldCharType="separate"/>
-            </w:r>
-            <w:r>
-              <w:rPr>
-                <w:b/>
-                <w:bCs/>
-                <w:noProof/>
-                <w:webHidden/>
-                <w:sz w:val="24"/>
-                <w:szCs w:val="24"/>
-              </w:rPr>
-              <w:t>4</w:t>
-            </w:r>
-            <w:r>
-              <w:rPr>
-                <w:b/>
-                <w:bCs/>
-                <w:noProof/>
-                <w:webHidden/>
-                <w:sz w:val="24"/>
-                <w:szCs w:val="24"/>
-              </w:rPr>
-              <w:fldChar w:fldCharType="end"/>
-            </w:r>
-          </w:hyperlink>
-        </w:p>
-        <w:p>
-          <w:pPr>
-            <w:pStyle w:val="TOC1"/>
-            <w:tabs>
-              <w:tab w:val="right" w:leader="dot" w:pos="13948"/>
-            </w:tabs>
-            <w:rPr>
-              <w:b/>
-              <w:bCs/>
-              <w:noProof/>
-              <w:sz w:val="24"/>
-              <w:szCs w:val="24"/>
-              <w:lang w:val="en-GB" w:eastAsia="en-GB"/>
-            </w:rPr>
-          </w:pPr>
-          <w:hyperlink w:anchor="_Toc38542991" w:history="1">
-            <w:r>
-              <w:rPr>
-                <w:rStyle w:val="Hyperlink"/>
-                <w:b/>
-                <w:bCs/>
-                <w:noProof/>
-                <w:sz w:val="24"/>
-                <w:szCs w:val="24"/>
-                <w:lang w:val="en-US"/>
-              </w:rPr>
-              <w:t>13. Lorem</w:t>
-            </w:r>
-            <w:r>
-              <w:rPr>
-                <w:b/>
-                <w:bCs/>
-                <w:noProof/>
-                <w:webHidden/>
-                <w:sz w:val="24"/>
-                <w:szCs w:val="24"/>
-              </w:rPr>
-              <w:tab/>
-            </w:r>
-            <w:r>
-              <w:rPr>
-                <w:b/>
-                <w:bCs/>
-                <w:noProof/>
-                <w:webHidden/>
-                <w:sz w:val="24"/>
-                <w:szCs w:val="24"/>
-              </w:rPr>
-              <w:fldChar w:fldCharType="begin"/>
-            </w:r>
-            <w:r>
-              <w:rPr>
-                <w:b/>
-                <w:bCs/>
-                <w:noProof/>
-                <w:webHidden/>
-                <w:sz w:val="24"/>
-                <w:szCs w:val="24"/>
-              </w:rPr>
-              <w:instrText xml:space="preserve"> PAGEREF _Toc38542991 \h </w:instrText>
-            </w:r>
-            <w:r>
-              <w:rPr>
-                <w:b/>
-                <w:bCs/>
-                <w:noProof/>
-                <w:webHidden/>
-                <w:sz w:val="24"/>
-                <w:szCs w:val="24"/>
-              </w:rPr>
-            </w:r>
-            <w:r>
-              <w:rPr>
-                <w:b/>
-                <w:bCs/>
-                <w:noProof/>
-                <w:webHidden/>
-                <w:sz w:val="24"/>
-                <w:szCs w:val="24"/>
-              </w:rPr>
-              <w:fldChar w:fldCharType="separate"/>
-            </w:r>
-            <w:r>
-              <w:rPr>
-                <w:b/>
-                <w:bCs/>
-                <w:noProof/>
-                <w:webHidden/>
-                <w:sz w:val="24"/>
-                <w:szCs w:val="24"/>
-              </w:rPr>
-              <w:t>4</w:t>
-            </w:r>
-            <w:r>
-              <w:rPr>
-                <w:b/>
-                <w:bCs/>
-                <w:noProof/>
-                <w:webHidden/>
-                <w:sz w:val="24"/>
-                <w:szCs w:val="24"/>
-              </w:rPr>
-              <w:fldChar w:fldCharType="end"/>
-            </w:r>
-          </w:hyperlink>
-        </w:p>
-        <w:p>
-          <w:pPr>
-            <w:pStyle w:val="TOC1"/>
-            <w:tabs>
-              <w:tab w:val="right" w:leader="dot" w:pos="13948"/>
-            </w:tabs>
-            <w:rPr>
-              <w:b/>
-              <w:bCs/>
-              <w:noProof/>
-              <w:sz w:val="24"/>
-              <w:szCs w:val="24"/>
-              <w:lang w:val="en-GB" w:eastAsia="en-GB"/>
-            </w:rPr>
-          </w:pPr>
-          <w:hyperlink w:anchor="_Toc38542992" w:history="1">
-            <w:r>
-              <w:rPr>
-                <w:rStyle w:val="Hyperlink"/>
-                <w:b/>
-                <w:bCs/>
-                <w:noProof/>
-                <w:sz w:val="24"/>
-                <w:szCs w:val="24"/>
-                <w:lang w:val="en-US"/>
-              </w:rPr>
-              <w:t>14. Lorem</w:t>
-            </w:r>
-            <w:r>
-              <w:rPr>
-                <w:b/>
-                <w:bCs/>
-                <w:noProof/>
-                <w:webHidden/>
-                <w:sz w:val="24"/>
-                <w:szCs w:val="24"/>
-              </w:rPr>
-              <w:tab/>
-            </w:r>
-            <w:r>
-              <w:rPr>
-                <w:b/>
-                <w:bCs/>
-                <w:noProof/>
-                <w:webHidden/>
-                <w:sz w:val="24"/>
-                <w:szCs w:val="24"/>
-              </w:rPr>
-              <w:fldChar w:fldCharType="begin"/>
-            </w:r>
-            <w:r>
-              <w:rPr>
-                <w:b/>
-                <w:bCs/>
-                <w:noProof/>
-                <w:webHidden/>
-                <w:sz w:val="24"/>
-                <w:szCs w:val="24"/>
-              </w:rPr>
-              <w:instrText xml:space="preserve"> PAGEREF _Toc38542992 \h </w:instrText>
-            </w:r>
-            <w:r>
-              <w:rPr>
-                <w:b/>
-                <w:bCs/>
-                <w:noProof/>
-                <w:webHidden/>
-                <w:sz w:val="24"/>
-                <w:szCs w:val="24"/>
-              </w:rPr>
-            </w:r>
-            <w:r>
-              <w:rPr>
-                <w:b/>
-                <w:bCs/>
-                <w:noProof/>
-                <w:webHidden/>
-                <w:sz w:val="24"/>
-                <w:szCs w:val="24"/>
-              </w:rPr>
-              <w:fldChar w:fldCharType="separate"/>
-            </w:r>
-            <w:r>
-              <w:rPr>
-                <w:b/>
-                <w:bCs/>
-                <w:noProof/>
-                <w:webHidden/>
-                <w:sz w:val="24"/>
-                <w:szCs w:val="24"/>
-              </w:rPr>
-              <w:t>4</w:t>
-            </w:r>
-            <w:r>
-              <w:rPr>
-                <w:b/>
-                <w:bCs/>
-                <w:noProof/>
-                <w:webHidden/>
-                <w:sz w:val="24"/>
-                <w:szCs w:val="24"/>
-              </w:rPr>
-              <w:fldChar w:fldCharType="end"/>
-            </w:r>
-          </w:hyperlink>
-        </w:p>
-        <w:p>
           <w:r>
             <w:rPr>
               <w:b/>
@@ -1748,42 +709,19 @@
     </w:sdt>
     <w:p>
       <w:pPr>
-        <w:spacing w:after="0"/>
-        <w:rPr>
-          <w:lang w:val="en-US"/>
-        </w:rPr>
-        <w:sectPr>
-          <w:footerReference w:type="default" r:id="rId7"/>
-          <w:pgSz w:w="16838" w:h="11906" w:orient="landscape"/>
-          <w:pgMar w:top="1440" w:right="1440" w:bottom="1440" w:left="1440" w:header="720" w:footer="720" w:gutter="0"/>
-          <w:cols w:space="720"/>
-          <w:titlePg/>
-          <w:docGrid w:linePitch="272"/>
-        </w:sectPr>
-      </w:pPr>
-    </w:p>
-    <w:p>
-      <w:pPr>
-        <w:rPr>
-          <w:lang w:val="en-US"/>
-        </w:rPr>
-      </w:pPr>
-    </w:p>
-    <w:p>
-      <w:pPr>
         <w:pStyle w:val="Heading1"/>
         <w:rPr>
           <w:rFonts w:asciiTheme="minorHAnsi" w:hAnsiTheme="minorHAnsi"/>
           <w:b/>
           <w:bCs/>
           <w:color w:val="4472C4" w:themeColor="accent1"/>
-          <w:sz w:val="22"/>
-          <w:szCs w:val="22"/>
-          <w:lang w:val="en-US"/>
-        </w:rPr>
-      </w:pPr>
-      <w:bookmarkStart w:id="0" w:name="_Toc38542987"/>
-      <w:r>
+          <w:lang w:val="en-US"/>
+        </w:rPr>
+      </w:pPr>
+    </w:p>
+    <w:p>
+      <w:pPr>
+        <w:pStyle w:val="Heading1"/>
         <w:rPr>
           <w:rFonts w:asciiTheme="minorHAnsi" w:hAnsiTheme="minorHAnsi"/>
           <w:b/>
@@ -1791,22 +729,101 @@
           <w:color w:val="4472C4" w:themeColor="accent1"/>
           <w:lang w:val="en-US"/>
         </w:rPr>
+      </w:pPr>
+    </w:p>
+    <w:p>
+      <w:pPr>
+        <w:pStyle w:val="Heading1"/>
+        <w:rPr>
+          <w:rFonts w:asciiTheme="minorHAnsi" w:hAnsiTheme="minorHAnsi"/>
+          <w:b/>
+          <w:bCs/>
+          <w:color w:val="4472C4" w:themeColor="accent1"/>
+          <w:lang w:val="en-US"/>
+        </w:rPr>
+      </w:pPr>
+    </w:p>
+    <w:p>
+      <w:pPr>
+        <w:pStyle w:val="Heading1"/>
+        <w:rPr>
+          <w:rFonts w:asciiTheme="minorHAnsi" w:hAnsiTheme="minorHAnsi"/>
+          <w:b/>
+          <w:bCs/>
+          <w:color w:val="4472C4" w:themeColor="accent1"/>
+          <w:lang w:val="en-US"/>
+        </w:rPr>
+      </w:pPr>
+    </w:p>
+    <w:p>
+      <w:pPr>
+        <w:spacing w:after="160" w:line="259" w:lineRule="auto"/>
+        <w:rPr>
+          <w:rFonts w:eastAsiaTheme="majorEastAsia" w:cstheme="majorBidi"/>
+          <w:b/>
+          <w:bCs/>
+          <w:color w:val="4472C4" w:themeColor="accent1"/>
+          <w:sz w:val="32"/>
+          <w:szCs w:val="32"/>
+          <w:lang w:val="en-US"/>
+        </w:rPr>
+      </w:pPr>
+      <w:r>
+        <w:rPr>
+          <w:b/>
+          <w:bCs/>
+          <w:color w:val="4472C4" w:themeColor="accent1"/>
+          <w:lang w:val="en-US"/>
+        </w:rPr>
+        <w:br w:type="page"/>
+      </w:r>
+    </w:p>
+    <w:p>
+      <w:pPr>
+        <w:pStyle w:val="Heading1"/>
+        <w:rPr>
+          <w:rFonts w:asciiTheme="minorHAnsi" w:hAnsiTheme="minorHAnsi"/>
+          <w:b/>
+          <w:bCs/>
+          <w:color w:val="4472C4" w:themeColor="accent1"/>
+          <w:sz w:val="22"/>
+          <w:szCs w:val="22"/>
+          <w:lang w:val="en-US"/>
+        </w:rPr>
+      </w:pPr>
+      <w:bookmarkStart w:id="0" w:name="_Toc39058660"/>
+      <w:r>
+        <w:rPr>
+          <w:rFonts w:asciiTheme="minorHAnsi" w:hAnsiTheme="minorHAnsi"/>
+          <w:b/>
+          <w:bCs/>
+          <w:color w:val="4472C4" w:themeColor="accent1"/>
+          <w:lang w:val="en-US"/>
+        </w:rPr>
         <w:lastRenderedPageBreak/>
-        <w:t xml:space="preserve">9. </w:t>
+        <w:t>1</w:t>
+      </w:r>
+      <w:r>
+        <w:rPr>
+          <w:rFonts w:asciiTheme="minorHAnsi" w:hAnsiTheme="minorHAnsi"/>
+          <w:b/>
+          <w:bCs/>
+          <w:color w:val="4472C4" w:themeColor="accent1"/>
+          <w:lang w:val="en-US"/>
+        </w:rPr>
+        <w:t xml:space="preserve">. </w:t>
+      </w:r>
+      <w:r>
+        <w:rPr>
+          <w:rFonts w:asciiTheme="minorHAnsi" w:hAnsiTheme="minorHAnsi"/>
+          <w:b/>
+          <w:bCs/>
+          <w:color w:val="4472C4" w:themeColor="accent1"/>
+          <w:lang w:val="en-US"/>
+        </w:rPr>
+        <w:t>Preface</w:t>
       </w:r>
       <w:bookmarkEnd w:id="0"/>
-      <w:r>
-        <w:rPr>
-          <w:rFonts w:asciiTheme="minorHAnsi" w:hAnsiTheme="minorHAnsi"/>
-          <w:b/>
-          <w:bCs/>
-          <w:color w:val="4472C4" w:themeColor="accent1"/>
-          <w:lang w:val="en-US"/>
-        </w:rPr>
-        <w:t>Preface</w:t>
-      </w:r>
-      <w:bookmarkStart w:id="1" w:name="_GoBack"/>
-      <w:bookmarkEnd w:id="1"/>
     </w:p>
     <w:p>
       <w:pPr>
@@ -1821,7 +838,7 @@
           <w:lang w:val="en-US"/>
         </w:rPr>
       </w:pPr>
-      <w:bookmarkStart w:id="2" w:name="_Toc38464842"/>
+      <w:bookmarkStart w:id="1" w:name="_Toc38464842"/>
       <w:r>
         <w:rPr>
           <w:rFonts w:asciiTheme="minorHAnsi" w:hAnsiTheme="minorHAnsi"/>
@@ -1832,9 +849,8 @@
           <w:szCs w:val="24"/>
           <w:lang w:val="en-US"/>
         </w:rPr>
-        <w:t xml:space="preserve">9.1 </w:t>
-      </w:r>
-      <w:bookmarkEnd w:id="2"/>
+        <w:t>1</w:t>
+      </w:r>
       <w:r>
         <w:rPr>
           <w:rFonts w:asciiTheme="minorHAnsi" w:hAnsiTheme="minorHAnsi"/>
@@ -1845,63 +861,10 @@
           <w:szCs w:val="24"/>
           <w:lang w:val="en-US"/>
         </w:rPr>
-        <w:t>Lorem</w:t>
-      </w:r>
-    </w:p>
-    <w:p>
-      <w:pPr>
-        <w:rPr>
-          <w:lang w:val="en-US"/>
-        </w:rPr>
-      </w:pPr>
-      <w:r>
-        <w:rPr>
-          <w:noProof/>
-          <w:lang w:val="en-US"/>
-        </w:rPr>
-        <w:t>Lorem ipsum dolor sit amet, consectetuer adipiscing elit. Maecenas porttitor congue massa. Fusce posuere, magna sed pulvinar ultricies, purus lectus malesuada libero, sit amet commodo magna eros quis urna.</w:t>
-      </w:r>
-    </w:p>
-    <w:p>
-      <w:pPr>
-        <w:pStyle w:val="Heading1"/>
-        <w:rPr>
-          <w:rFonts w:asciiTheme="minorHAnsi" w:hAnsiTheme="minorHAnsi"/>
-          <w:b/>
-          <w:bCs/>
-          <w:color w:val="4472C4" w:themeColor="accent1"/>
-          <w:sz w:val="22"/>
-          <w:szCs w:val="22"/>
-          <w:vertAlign w:val="subscript"/>
-          <w:lang w:val="en-US"/>
-        </w:rPr>
-      </w:pPr>
-      <w:bookmarkStart w:id="3" w:name="_Toc38542988"/>
-      <w:r>
-        <w:rPr>
-          <w:rFonts w:asciiTheme="minorHAnsi" w:hAnsiTheme="minorHAnsi"/>
-          <w:b/>
-          <w:bCs/>
-          <w:color w:val="4472C4" w:themeColor="accent1"/>
-          <w:lang w:val="en-US"/>
-        </w:rPr>
-        <w:t xml:space="preserve">10. </w:t>
-      </w:r>
-      <w:bookmarkEnd w:id="3"/>
-      <w:r>
-        <w:rPr>
-          <w:rFonts w:asciiTheme="minorHAnsi" w:hAnsiTheme="minorHAnsi"/>
-          <w:b/>
-          <w:bCs/>
-          <w:color w:val="4472C4" w:themeColor="accent1"/>
-          <w:lang w:val="en-US"/>
-        </w:rPr>
-        <w:t>Functionalities</w:t>
-      </w:r>
-    </w:p>
-    <w:p>
-      <w:pPr>
-        <w:pStyle w:val="TOCHeading"/>
+        <w:t xml:space="preserve">.1 </w:t>
+      </w:r>
+      <w:bookmarkEnd w:id="1"/>
+      <w:r>
         <w:rPr>
           <w:rFonts w:asciiTheme="minorHAnsi" w:hAnsiTheme="minorHAnsi"/>
           <w:b/>
@@ -1911,9 +874,131 @@
           <w:szCs w:val="24"/>
           <w:lang w:val="en-US"/>
         </w:rPr>
-      </w:pPr>
-      <w:bookmarkStart w:id="4" w:name="_Toc38464843"/>
-      <w:r>
+        <w:t>Introduction</w:t>
+      </w:r>
+    </w:p>
+    <w:p>
+      <w:pPr>
+        <w:rPr>
+          <w:b/>
+          <w:bCs/>
+          <w:noProof/>
+          <w:sz w:val="22"/>
+          <w:szCs w:val="22"/>
+          <w:lang w:val="en-US"/>
+        </w:rPr>
+      </w:pPr>
+      <w:r>
+        <w:rPr>
+          <w:noProof/>
+          <w:sz w:val="22"/>
+          <w:szCs w:val="22"/>
+          <w:lang w:val="en-US"/>
+        </w:rPr>
+        <w:t xml:space="preserve">You are working for the application and media development department of an IT company. This company is hired to develop a reservation website for </w:t>
+      </w:r>
+      <w:r>
+        <w:rPr>
+          <w:b/>
+          <w:bCs/>
+          <w:noProof/>
+          <w:sz w:val="22"/>
+          <w:szCs w:val="22"/>
+          <w:lang w:val="en-US"/>
+        </w:rPr>
+        <w:t>Hotel California</w:t>
+      </w:r>
+      <w:r>
+        <w:rPr>
+          <w:noProof/>
+          <w:sz w:val="22"/>
+          <w:szCs w:val="22"/>
+          <w:lang w:val="en-US"/>
+        </w:rPr>
+        <w:t>. The website will replace the full paper administration of the reservation desk.</w:t>
+      </w:r>
+      <w:r>
+        <w:rPr>
+          <w:b/>
+          <w:bCs/>
+          <w:noProof/>
+          <w:sz w:val="22"/>
+          <w:szCs w:val="22"/>
+          <w:lang w:val="en-US"/>
+        </w:rPr>
+        <w:t xml:space="preserve"> </w:t>
+      </w:r>
+    </w:p>
+    <w:p>
+      <w:pPr>
+        <w:pStyle w:val="TOCHeading"/>
+        <w:rPr>
+          <w:rFonts w:asciiTheme="minorHAnsi" w:hAnsiTheme="minorHAnsi" w:cstheme="minorHAnsi"/>
+          <w:b/>
+          <w:bCs/>
+          <w:color w:val="auto"/>
+          <w:sz w:val="24"/>
+          <w:szCs w:val="24"/>
+          <w:lang w:val="en-US"/>
+        </w:rPr>
+      </w:pPr>
+      <w:r>
+        <w:rPr>
+          <w:rFonts w:asciiTheme="minorHAnsi" w:hAnsiTheme="minorHAnsi" w:cstheme="minorHAnsi"/>
+          <w:b/>
+          <w:bCs/>
+          <w:color w:val="auto"/>
+          <w:sz w:val="24"/>
+          <w:szCs w:val="24"/>
+          <w:lang w:val="en-US"/>
+        </w:rPr>
+        <w:t>1.2 Hotel California</w:t>
+      </w:r>
+    </w:p>
+    <w:p>
+      <w:pPr>
+        <w:spacing w:after="0" w:line="240" w:lineRule="auto"/>
+        <w:rPr>
+          <w:rFonts w:eastAsia="Times New Roman" w:cstheme="minorHAnsi"/>
+          <w:sz w:val="22"/>
+          <w:szCs w:val="22"/>
+          <w:lang w:val="en-US" w:eastAsia="zh-CN"/>
+        </w:rPr>
+      </w:pPr>
+      <w:r>
+        <w:rPr>
+          <w:rFonts w:eastAsia="Times New Roman" w:cstheme="minorHAnsi"/>
+          <w:sz w:val="22"/>
+          <w:szCs w:val="22"/>
+          <w:lang w:val="en-US" w:eastAsia="zh-CN"/>
+        </w:rPr>
+        <w:t>The company is </w:t>
+      </w:r>
+      <w:r>
+        <w:rPr>
+          <w:rFonts w:eastAsia="Times New Roman" w:cstheme="minorHAnsi"/>
+          <w:b/>
+          <w:bCs/>
+          <w:color w:val="0E101A"/>
+          <w:sz w:val="22"/>
+          <w:szCs w:val="22"/>
+          <w:lang w:val="en-US" w:eastAsia="zh-CN"/>
+        </w:rPr>
+        <w:t>Hotel California</w:t>
+      </w:r>
+      <w:r>
+        <w:rPr>
+          <w:rFonts w:eastAsia="Times New Roman" w:cstheme="minorHAnsi"/>
+          <w:sz w:val="22"/>
+          <w:szCs w:val="22"/>
+          <w:lang w:val="en-US" w:eastAsia="zh-CN"/>
+        </w:rPr>
+        <w:t>. They are a Dutch hotel company that wants to improve their quality and make their customers leave with a big smile. Since they are still using full paper administration for reservations, they wanted to make it faster and easier for both customers and the hotel itself. The hotel keeper has been in the hotel business for 20 years and seen many hotels switch over to an automatic reserving method which has been a success most times.</w:t>
+      </w:r>
+    </w:p>
+    <w:p>
+      <w:pPr>
+        <w:pStyle w:val="TOCHeading"/>
         <w:rPr>
           <w:rFonts w:asciiTheme="minorHAnsi" w:hAnsiTheme="minorHAnsi"/>
           <w:b/>
@@ -1923,9 +1008,7 @@
           <w:szCs w:val="24"/>
           <w:lang w:val="en-US"/>
         </w:rPr>
-        <w:t xml:space="preserve">10.1 </w:t>
-      </w:r>
-      <w:bookmarkEnd w:id="4"/>
+      </w:pPr>
       <w:r>
         <w:rPr>
           <w:rFonts w:asciiTheme="minorHAnsi" w:hAnsiTheme="minorHAnsi"/>
@@ -1936,59 +1019,9 @@
           <w:szCs w:val="24"/>
           <w:lang w:val="en-US"/>
         </w:rPr>
-        <w:t>Lorem</w:t>
-      </w:r>
-    </w:p>
-    <w:p>
-      <w:pPr>
-        <w:rPr>
-          <w:lang w:val="en-US"/>
-        </w:rPr>
-      </w:pPr>
-      <w:r>
-        <w:rPr>
-          <w:noProof/>
-          <w:lang w:val="en-US"/>
-        </w:rPr>
-        <w:t>Lorem ipsum dolor sit amet, consectetuer adipiscing elit. Maecenas porttitor congue massa. Fusce posuere, magna sed pulvinar ultricies, purus lectus malesuada libero, sit amet commodo magna eros quis urna.</w:t>
-      </w:r>
-    </w:p>
-    <w:p>
-      <w:pPr>
-        <w:pStyle w:val="Heading1"/>
-        <w:rPr>
-          <w:rFonts w:asciiTheme="minorHAnsi" w:hAnsiTheme="minorHAnsi"/>
-          <w:b/>
-          <w:bCs/>
-          <w:lang w:val="en-US"/>
-        </w:rPr>
-      </w:pPr>
-      <w:bookmarkStart w:id="5" w:name="_Toc38542989"/>
-      <w:r>
-        <w:rPr>
-          <w:rFonts w:asciiTheme="minorHAnsi" w:hAnsiTheme="minorHAnsi"/>
-          <w:b/>
-          <w:bCs/>
-          <w:color w:val="4472C4" w:themeColor="accent1"/>
-          <w:lang w:val="en-US"/>
-        </w:rPr>
-        <w:t xml:space="preserve">11. </w:t>
-      </w:r>
-      <w:bookmarkEnd w:id="5"/>
-      <w:r>
-        <w:rPr>
-          <w:rFonts w:asciiTheme="minorHAnsi" w:hAnsiTheme="minorHAnsi"/>
-          <w:b/>
-          <w:bCs/>
-          <w:color w:val="4472C4" w:themeColor="accent1"/>
-          <w:lang w:val="en-US"/>
-        </w:rPr>
-        <w:t>Sitemap</w:t>
-      </w:r>
-    </w:p>
-    <w:p>
-      <w:pPr>
-        <w:pStyle w:val="TOCHeading"/>
+        <w:t>1.</w:t>
+      </w:r>
+      <w:r>
         <w:rPr>
           <w:rFonts w:asciiTheme="minorHAnsi" w:hAnsiTheme="minorHAnsi"/>
           <w:b/>
@@ -1998,8 +1031,8 @@
           <w:szCs w:val="24"/>
           <w:lang w:val="en-US"/>
         </w:rPr>
-      </w:pPr>
-      <w:bookmarkStart w:id="6" w:name="_Toc38464846"/>
+        <w:t>3</w:t>
+      </w:r>
       <w:r>
         <w:rPr>
           <w:rFonts w:asciiTheme="minorHAnsi" w:hAnsiTheme="minorHAnsi"/>
@@ -2010,9 +1043,8 @@
           <w:szCs w:val="24"/>
           <w:lang w:val="en-US"/>
         </w:rPr>
-        <w:t xml:space="preserve">11.1 </w:t>
-      </w:r>
-      <w:bookmarkEnd w:id="6"/>
+        <w:t xml:space="preserve"> </w:t>
+      </w:r>
       <w:r>
         <w:rPr>
           <w:rFonts w:asciiTheme="minorHAnsi" w:hAnsiTheme="minorHAnsi"/>
@@ -2028,13 +1060,19 @@
     </w:p>
     <w:p>
       <w:pPr>
-        <w:rPr>
-          <w:lang w:val="en-US"/>
-        </w:rPr>
-      </w:pPr>
-      <w:r>
+        <w:spacing w:after="0" w:line="240" w:lineRule="auto"/>
         <w:rPr>
           <w:noProof/>
+          <w:sz w:val="22"/>
+          <w:szCs w:val="22"/>
+          <w:lang w:val="en-US"/>
+        </w:rPr>
+      </w:pPr>
+      <w:r>
+        <w:rPr>
+          <w:noProof/>
+          <w:sz w:val="22"/>
+          <w:szCs w:val="22"/>
           <w:lang w:val="en-US"/>
         </w:rPr>
         <w:t>Lorem ipsum dolor sit amet, consectetuer adipiscing elit. Maecenas porttitor congue massa. Fusce posuere, magna sed pulvinar ultricies, purus lectus malesuada libero, sit amet commodo magna eros quis urna.</w:t>
@@ -2047,31 +1085,1711 @@
           <w:rFonts w:asciiTheme="minorHAnsi" w:hAnsiTheme="minorHAnsi"/>
           <w:b/>
           <w:bCs/>
-          <w:lang w:val="en-US"/>
-        </w:rPr>
-      </w:pPr>
-      <w:bookmarkStart w:id="7" w:name="_Toc38542990"/>
-      <w:r>
-        <w:rPr>
-          <w:rFonts w:asciiTheme="minorHAnsi" w:hAnsiTheme="minorHAnsi"/>
-          <w:b/>
-          <w:bCs/>
           <w:color w:val="4472C4" w:themeColor="accent1"/>
-          <w:lang w:val="en-US"/>
-        </w:rPr>
-        <w:t xml:space="preserve">12 </w:t>
+          <w:sz w:val="22"/>
+          <w:szCs w:val="22"/>
+          <w:vertAlign w:val="subscript"/>
+          <w:lang w:val="en-US"/>
+        </w:rPr>
+      </w:pPr>
+      <w:bookmarkStart w:id="2" w:name="_Toc39058661"/>
+      <w:r>
+        <w:rPr>
+          <w:rFonts w:asciiTheme="minorHAnsi" w:hAnsiTheme="minorHAnsi"/>
+          <w:b/>
+          <w:bCs/>
+          <w:color w:val="4472C4" w:themeColor="accent1"/>
+          <w:lang w:val="en-US"/>
+        </w:rPr>
+        <w:t>2</w:t>
+      </w:r>
+      <w:r>
+        <w:rPr>
+          <w:rFonts w:asciiTheme="minorHAnsi" w:hAnsiTheme="minorHAnsi"/>
+          <w:b/>
+          <w:bCs/>
+          <w:color w:val="4472C4" w:themeColor="accent1"/>
+          <w:lang w:val="en-US"/>
+        </w:rPr>
+        <w:t xml:space="preserve">. </w:t>
+      </w:r>
+      <w:r>
+        <w:rPr>
+          <w:rFonts w:asciiTheme="minorHAnsi" w:hAnsiTheme="minorHAnsi"/>
+          <w:b/>
+          <w:bCs/>
+          <w:color w:val="4472C4" w:themeColor="accent1"/>
+          <w:lang w:val="en-US"/>
+        </w:rPr>
+        <w:t>Functionalities</w:t>
+      </w:r>
+      <w:bookmarkEnd w:id="2"/>
+    </w:p>
+    <w:p>
+      <w:pPr>
+        <w:pStyle w:val="TOCHeading"/>
+        <w:rPr>
+          <w:rFonts w:asciiTheme="minorHAnsi" w:hAnsiTheme="minorHAnsi"/>
+          <w:b/>
+          <w:bCs/>
+          <w:color w:val="000000" w:themeColor="text1"/>
+          <w:sz w:val="24"/>
+          <w:szCs w:val="24"/>
+          <w:lang w:val="en-US"/>
+        </w:rPr>
+      </w:pPr>
+      <w:bookmarkStart w:id="3" w:name="_Toc38464843"/>
+      <w:r>
+        <w:rPr>
+          <w:rFonts w:asciiTheme="minorHAnsi" w:hAnsiTheme="minorHAnsi"/>
+          <w:b/>
+          <w:bCs/>
+          <w:color w:val="000000" w:themeColor="text1"/>
+          <w:sz w:val="24"/>
+          <w:szCs w:val="24"/>
+          <w:lang w:val="en-US"/>
+        </w:rPr>
+        <w:t>2</w:t>
+      </w:r>
+      <w:r>
+        <w:rPr>
+          <w:rFonts w:asciiTheme="minorHAnsi" w:hAnsiTheme="minorHAnsi"/>
+          <w:b/>
+          <w:bCs/>
+          <w:color w:val="000000" w:themeColor="text1"/>
+          <w:sz w:val="24"/>
+          <w:szCs w:val="24"/>
+          <w:lang w:val="en-US"/>
+        </w:rPr>
+        <w:t>.</w:t>
+      </w:r>
+      <w:bookmarkEnd w:id="3"/>
+      <w:r>
+        <w:rPr>
+          <w:rFonts w:asciiTheme="minorHAnsi" w:hAnsiTheme="minorHAnsi"/>
+          <w:b/>
+          <w:bCs/>
+          <w:color w:val="000000" w:themeColor="text1"/>
+          <w:sz w:val="24"/>
+          <w:szCs w:val="24"/>
+          <w:lang w:val="en-US"/>
+        </w:rPr>
+        <w:t xml:space="preserve">1 </w:t>
+      </w:r>
+      <w:r>
+        <w:rPr>
+          <w:rFonts w:asciiTheme="minorHAnsi" w:hAnsiTheme="minorHAnsi"/>
+          <w:b/>
+          <w:bCs/>
+          <w:color w:val="000000" w:themeColor="text1"/>
+          <w:sz w:val="24"/>
+          <w:szCs w:val="24"/>
+          <w:lang w:val="en-US"/>
+        </w:rPr>
+        <w:t>MUST</w:t>
+      </w:r>
+    </w:p>
+    <w:p>
+      <w:pPr>
+        <w:rPr>
+          <w:sz w:val="22"/>
+          <w:szCs w:val="22"/>
+          <w:lang w:val="en-US"/>
+        </w:rPr>
+      </w:pPr>
+      <w:r>
+        <w:rPr>
+          <w:sz w:val="22"/>
+          <w:szCs w:val="22"/>
+          <w:lang w:val="en-US"/>
+        </w:rPr>
+        <w:t xml:space="preserve">There are a couple of requirements that </w:t>
+      </w:r>
+      <w:r>
+        <w:rPr>
+          <w:b/>
+          <w:bCs/>
+          <w:sz w:val="22"/>
+          <w:szCs w:val="22"/>
+          <w:lang w:val="en-US"/>
+        </w:rPr>
+        <w:t xml:space="preserve">MUST </w:t>
+      </w:r>
+      <w:r>
+        <w:rPr>
+          <w:sz w:val="22"/>
+          <w:szCs w:val="22"/>
+          <w:lang w:val="en-US"/>
+        </w:rPr>
+        <w:t>function correctly</w:t>
+      </w:r>
+      <w:r>
+        <w:rPr>
+          <w:sz w:val="22"/>
+          <w:szCs w:val="22"/>
+          <w:lang w:val="en-US"/>
+        </w:rPr>
+        <w:t xml:space="preserve"> if the reservation website should preform to their expectations</w:t>
+      </w:r>
+      <w:r>
+        <w:rPr>
+          <w:sz w:val="22"/>
+          <w:szCs w:val="22"/>
+          <w:lang w:val="en-US"/>
+        </w:rPr>
+        <w:t>, they are as followed</w:t>
+      </w:r>
+      <w:r>
+        <w:rPr>
+          <w:sz w:val="22"/>
+          <w:szCs w:val="22"/>
+          <w:lang w:val="en-US"/>
+        </w:rPr>
+        <w:t>:</w:t>
+      </w:r>
+    </w:p>
+    <w:p>
+      <w:pPr>
+        <w:pStyle w:val="ListParagraph"/>
+        <w:numPr>
+          <w:ilvl w:val="0"/>
+          <w:numId w:val="11"/>
+        </w:numPr>
+        <w:rPr>
+          <w:sz w:val="22"/>
+          <w:szCs w:val="22"/>
+          <w:lang w:val="en-US"/>
+        </w:rPr>
+      </w:pPr>
+      <w:r>
+        <w:rPr>
+          <w:sz w:val="22"/>
+          <w:szCs w:val="22"/>
+          <w:lang w:val="en-US"/>
+        </w:rPr>
+        <w:t xml:space="preserve">The hotelkeeper </w:t>
+      </w:r>
+      <w:r>
+        <w:rPr>
+          <w:b/>
+          <w:bCs/>
+          <w:sz w:val="22"/>
+          <w:szCs w:val="22"/>
+          <w:u w:val="single"/>
+          <w:lang w:val="en-US"/>
+        </w:rPr>
+        <w:t>must</w:t>
+      </w:r>
+      <w:r>
+        <w:rPr>
+          <w:sz w:val="22"/>
+          <w:szCs w:val="22"/>
+          <w:lang w:val="en-US"/>
+        </w:rPr>
+        <w:t xml:space="preserve"> be able to see a room plan with the location of the rooms.</w:t>
+      </w:r>
+    </w:p>
+    <w:p>
+      <w:pPr>
+        <w:pStyle w:val="ListParagraph"/>
+        <w:numPr>
+          <w:ilvl w:val="0"/>
+          <w:numId w:val="11"/>
+        </w:numPr>
+        <w:rPr>
+          <w:sz w:val="22"/>
+          <w:szCs w:val="22"/>
+          <w:lang w:val="en-US"/>
+        </w:rPr>
+      </w:pPr>
+      <w:r>
+        <w:rPr>
+          <w:sz w:val="22"/>
+          <w:szCs w:val="22"/>
+          <w:lang w:val="en-US"/>
+        </w:rPr>
+        <w:t xml:space="preserve">The hotelkeeper </w:t>
+      </w:r>
+      <w:r>
+        <w:rPr>
+          <w:b/>
+          <w:bCs/>
+          <w:sz w:val="22"/>
+          <w:szCs w:val="22"/>
+          <w:u w:val="single"/>
+          <w:lang w:val="en-US"/>
+        </w:rPr>
+        <w:t>must</w:t>
+      </w:r>
+      <w:r>
+        <w:rPr>
+          <w:sz w:val="22"/>
+          <w:szCs w:val="22"/>
+          <w:lang w:val="en-US"/>
+        </w:rPr>
+        <w:t xml:space="preserve"> be able to </w:t>
+      </w:r>
+      <w:r>
+        <w:rPr>
+          <w:sz w:val="22"/>
+          <w:szCs w:val="22"/>
+          <w:lang w:val="en-US"/>
+        </w:rPr>
+        <w:t xml:space="preserve"> add the category of rooms available in the system.</w:t>
+      </w:r>
+    </w:p>
+    <w:p>
+      <w:pPr>
+        <w:pStyle w:val="ListParagraph"/>
+        <w:numPr>
+          <w:ilvl w:val="0"/>
+          <w:numId w:val="11"/>
+        </w:numPr>
+        <w:rPr>
+          <w:sz w:val="22"/>
+          <w:szCs w:val="22"/>
+          <w:lang w:val="en-US"/>
+        </w:rPr>
+      </w:pPr>
+      <w:r>
+        <w:rPr>
+          <w:sz w:val="22"/>
+          <w:szCs w:val="22"/>
+          <w:lang w:val="en-US"/>
+        </w:rPr>
+        <w:t xml:space="preserve">The hotelkeeper </w:t>
+      </w:r>
+      <w:r>
+        <w:rPr>
+          <w:b/>
+          <w:bCs/>
+          <w:sz w:val="22"/>
+          <w:szCs w:val="22"/>
+          <w:u w:val="single"/>
+          <w:lang w:val="en-US"/>
+        </w:rPr>
+        <w:t>must</w:t>
+      </w:r>
+      <w:r>
+        <w:rPr>
+          <w:sz w:val="22"/>
+          <w:szCs w:val="22"/>
+          <w:lang w:val="en-US"/>
+        </w:rPr>
+        <w:t xml:space="preserve"> be able to print a list of rooms and the category they belong to.</w:t>
+      </w:r>
+    </w:p>
+    <w:p>
+      <w:pPr>
+        <w:pStyle w:val="ListParagraph"/>
+        <w:numPr>
+          <w:ilvl w:val="0"/>
+          <w:numId w:val="11"/>
+        </w:numPr>
+        <w:rPr>
+          <w:sz w:val="22"/>
+          <w:szCs w:val="22"/>
+          <w:lang w:val="en-US"/>
+        </w:rPr>
+      </w:pPr>
+      <w:r>
+        <w:rPr>
+          <w:sz w:val="22"/>
+          <w:szCs w:val="22"/>
+          <w:lang w:val="en-US"/>
+        </w:rPr>
+        <w:t xml:space="preserve">In the room plan, the hotelkeeper </w:t>
+      </w:r>
+      <w:r>
+        <w:rPr>
+          <w:b/>
+          <w:bCs/>
+          <w:sz w:val="22"/>
+          <w:szCs w:val="22"/>
+          <w:u w:val="single"/>
+          <w:lang w:val="en-US"/>
+        </w:rPr>
+        <w:t>must</w:t>
+      </w:r>
+      <w:r>
+        <w:rPr>
+          <w:sz w:val="22"/>
+          <w:szCs w:val="22"/>
+          <w:lang w:val="en-US"/>
+        </w:rPr>
+        <w:t xml:space="preserve"> be able to assign the category that the room belongs to.</w:t>
+      </w:r>
+    </w:p>
+    <w:p>
+      <w:pPr>
+        <w:pStyle w:val="ListParagraph"/>
+        <w:numPr>
+          <w:ilvl w:val="0"/>
+          <w:numId w:val="11"/>
+        </w:numPr>
+        <w:rPr>
+          <w:sz w:val="22"/>
+          <w:szCs w:val="22"/>
+          <w:lang w:val="en-US"/>
+        </w:rPr>
+      </w:pPr>
+      <w:r>
+        <w:rPr>
+          <w:sz w:val="22"/>
+          <w:szCs w:val="22"/>
+          <w:lang w:val="en-US"/>
+        </w:rPr>
+        <w:t xml:space="preserve">The reservation desk </w:t>
+      </w:r>
+      <w:r>
+        <w:rPr>
+          <w:b/>
+          <w:bCs/>
+          <w:sz w:val="22"/>
+          <w:szCs w:val="22"/>
+          <w:u w:val="single"/>
+          <w:lang w:val="en-US"/>
+        </w:rPr>
+        <w:t>must</w:t>
+      </w:r>
+      <w:r>
+        <w:rPr>
+          <w:sz w:val="22"/>
+          <w:szCs w:val="22"/>
+          <w:lang w:val="en-US"/>
+        </w:rPr>
+        <w:t xml:space="preserve"> be able to assign a room price for one of the 3 categories of rooms</w:t>
+      </w:r>
+      <w:r>
+        <w:rPr>
+          <w:sz w:val="22"/>
+          <w:szCs w:val="22"/>
+          <w:lang w:val="en-US"/>
+        </w:rPr>
+        <w:t xml:space="preserve"> </w:t>
+      </w:r>
+      <w:r>
+        <w:rPr>
+          <w:sz w:val="22"/>
+          <w:szCs w:val="22"/>
+          <w:lang w:val="en-US"/>
+        </w:rPr>
+        <w:t xml:space="preserve">for a certain day of the year. The pricing system </w:t>
+      </w:r>
+      <w:r>
+        <w:rPr>
+          <w:b/>
+          <w:bCs/>
+          <w:sz w:val="22"/>
+          <w:szCs w:val="22"/>
+          <w:u w:val="single"/>
+          <w:lang w:val="en-US"/>
+        </w:rPr>
+        <w:t>must</w:t>
+      </w:r>
+      <w:r>
+        <w:rPr>
+          <w:sz w:val="22"/>
+          <w:szCs w:val="22"/>
+          <w:lang w:val="en-US"/>
+        </w:rPr>
+        <w:t xml:space="preserve"> be filled in, at least 3 months in advance.</w:t>
+      </w:r>
+    </w:p>
+    <w:p>
+      <w:pPr>
+        <w:pStyle w:val="ListParagraph"/>
+        <w:numPr>
+          <w:ilvl w:val="0"/>
+          <w:numId w:val="11"/>
+        </w:numPr>
+        <w:rPr>
+          <w:sz w:val="22"/>
+          <w:szCs w:val="22"/>
+          <w:lang w:val="en-US"/>
+        </w:rPr>
+      </w:pPr>
+      <w:r>
+        <w:rPr>
+          <w:sz w:val="22"/>
+          <w:szCs w:val="22"/>
+          <w:lang w:val="en-US"/>
+        </w:rPr>
+        <w:t xml:space="preserve">The reservation desk </w:t>
+      </w:r>
+      <w:r>
+        <w:rPr>
+          <w:b/>
+          <w:bCs/>
+          <w:sz w:val="22"/>
+          <w:szCs w:val="22"/>
+          <w:u w:val="single"/>
+          <w:lang w:val="en-US"/>
+        </w:rPr>
+        <w:t>must</w:t>
+      </w:r>
+      <w:r>
+        <w:rPr>
+          <w:sz w:val="22"/>
+          <w:szCs w:val="22"/>
+          <w:lang w:val="en-US"/>
+        </w:rPr>
+        <w:t xml:space="preserve"> be able to retrieve a list of room prices per day. They also </w:t>
+      </w:r>
+      <w:r>
+        <w:rPr>
+          <w:b/>
+          <w:bCs/>
+          <w:sz w:val="22"/>
+          <w:szCs w:val="22"/>
+          <w:u w:val="single"/>
+          <w:lang w:val="en-US"/>
+        </w:rPr>
+        <w:t>must</w:t>
+      </w:r>
+      <w:r>
+        <w:rPr>
+          <w:sz w:val="22"/>
+          <w:szCs w:val="22"/>
+          <w:lang w:val="en-US"/>
+        </w:rPr>
+        <w:t xml:space="preserve"> be able to print this list.</w:t>
+      </w:r>
+    </w:p>
+    <w:p>
+      <w:pPr>
+        <w:pStyle w:val="ListParagraph"/>
+        <w:numPr>
+          <w:ilvl w:val="0"/>
+          <w:numId w:val="11"/>
+        </w:numPr>
+        <w:rPr>
+          <w:sz w:val="22"/>
+          <w:szCs w:val="22"/>
+          <w:lang w:val="en-US"/>
+        </w:rPr>
+      </w:pPr>
+      <w:r>
+        <w:rPr>
+          <w:sz w:val="22"/>
+          <w:szCs w:val="22"/>
+          <w:lang w:val="en-US"/>
+        </w:rPr>
+        <w:t xml:space="preserve">Web visitors </w:t>
+      </w:r>
+      <w:r>
+        <w:rPr>
+          <w:b/>
+          <w:bCs/>
+          <w:sz w:val="22"/>
+          <w:szCs w:val="22"/>
+          <w:u w:val="single"/>
+          <w:lang w:val="en-US"/>
+        </w:rPr>
+        <w:t>must</w:t>
+      </w:r>
+      <w:r>
+        <w:rPr>
+          <w:sz w:val="22"/>
+          <w:szCs w:val="22"/>
+          <w:lang w:val="en-US"/>
+        </w:rPr>
+        <w:t xml:space="preserve"> be able to see the available categories of rooms and prices for those categories from a certain start-to an end date.</w:t>
+      </w:r>
+    </w:p>
+    <w:p>
+      <w:pPr>
+        <w:pStyle w:val="ListParagraph"/>
+        <w:numPr>
+          <w:ilvl w:val="0"/>
+          <w:numId w:val="11"/>
+        </w:numPr>
+        <w:rPr>
+          <w:sz w:val="22"/>
+          <w:szCs w:val="22"/>
+          <w:lang w:val="en-US"/>
+        </w:rPr>
+      </w:pPr>
+      <w:r>
+        <w:rPr>
+          <w:sz w:val="22"/>
+          <w:szCs w:val="22"/>
+          <w:lang w:val="en-US"/>
+        </w:rPr>
+        <w:t xml:space="preserve">The web visitor </w:t>
+      </w:r>
+      <w:r>
+        <w:rPr>
+          <w:b/>
+          <w:bCs/>
+          <w:sz w:val="22"/>
+          <w:szCs w:val="22"/>
+          <w:u w:val="single"/>
+          <w:lang w:val="en-US"/>
+        </w:rPr>
+        <w:t>must</w:t>
+      </w:r>
+      <w:r>
+        <w:rPr>
+          <w:sz w:val="22"/>
+          <w:szCs w:val="22"/>
+          <w:lang w:val="en-US"/>
+        </w:rPr>
+        <w:t xml:space="preserve"> be able to make a reservation.</w:t>
+      </w:r>
+    </w:p>
+    <w:p>
+      <w:pPr>
+        <w:pStyle w:val="ListParagraph"/>
+        <w:numPr>
+          <w:ilvl w:val="0"/>
+          <w:numId w:val="11"/>
+        </w:numPr>
+        <w:rPr>
+          <w:sz w:val="22"/>
+          <w:szCs w:val="22"/>
+          <w:lang w:val="en-US"/>
+        </w:rPr>
+      </w:pPr>
+      <w:r>
+        <w:rPr>
+          <w:sz w:val="22"/>
+          <w:szCs w:val="22"/>
+          <w:lang w:val="en-US"/>
+        </w:rPr>
+        <w:t xml:space="preserve">The hotelkeeper </w:t>
+      </w:r>
+      <w:r>
+        <w:rPr>
+          <w:b/>
+          <w:bCs/>
+          <w:sz w:val="22"/>
+          <w:szCs w:val="22"/>
+          <w:u w:val="single"/>
+          <w:lang w:val="en-US"/>
+        </w:rPr>
+        <w:t>must</w:t>
+      </w:r>
+      <w:r>
+        <w:rPr>
+          <w:sz w:val="22"/>
+          <w:szCs w:val="22"/>
+          <w:lang w:val="en-US"/>
+        </w:rPr>
+        <w:t xml:space="preserve"> be able to see and print a list of occupied and reserved rooms within a certain period.</w:t>
+      </w:r>
+    </w:p>
+    <w:p>
+      <w:pPr>
+        <w:pStyle w:val="ListParagraph"/>
+        <w:numPr>
+          <w:ilvl w:val="0"/>
+          <w:numId w:val="11"/>
+        </w:numPr>
+        <w:rPr>
+          <w:sz w:val="22"/>
+          <w:szCs w:val="22"/>
+          <w:lang w:val="en-US"/>
+        </w:rPr>
+      </w:pPr>
+      <w:r>
+        <w:rPr>
+          <w:sz w:val="22"/>
+          <w:szCs w:val="22"/>
+          <w:lang w:val="en-US"/>
+        </w:rPr>
+        <w:t xml:space="preserve">The front desk </w:t>
+      </w:r>
+      <w:r>
+        <w:rPr>
+          <w:b/>
+          <w:bCs/>
+          <w:sz w:val="22"/>
+          <w:szCs w:val="22"/>
+          <w:u w:val="single"/>
+          <w:lang w:val="en-US"/>
+        </w:rPr>
+        <w:t xml:space="preserve">must </w:t>
+      </w:r>
+      <w:r>
+        <w:rPr>
+          <w:sz w:val="22"/>
+          <w:szCs w:val="22"/>
+          <w:lang w:val="en-US"/>
+        </w:rPr>
+        <w:t>be able to print a list of room prices for a week.</w:t>
+      </w:r>
+    </w:p>
+    <w:p>
+      <w:pPr>
+        <w:pStyle w:val="ListParagraph"/>
+        <w:numPr>
+          <w:ilvl w:val="0"/>
+          <w:numId w:val="11"/>
+        </w:numPr>
+        <w:rPr>
+          <w:sz w:val="22"/>
+          <w:szCs w:val="22"/>
+          <w:lang w:val="en-US"/>
+        </w:rPr>
+      </w:pPr>
+      <w:r>
+        <w:rPr>
+          <w:sz w:val="22"/>
+          <w:szCs w:val="22"/>
+          <w:lang w:val="en-US"/>
+        </w:rPr>
+        <w:t xml:space="preserve">The front desk </w:t>
+      </w:r>
+      <w:r>
+        <w:rPr>
+          <w:b/>
+          <w:bCs/>
+          <w:sz w:val="22"/>
+          <w:szCs w:val="22"/>
+          <w:u w:val="single"/>
+          <w:lang w:val="en-US"/>
+        </w:rPr>
+        <w:t>must</w:t>
+      </w:r>
+      <w:r>
+        <w:rPr>
+          <w:sz w:val="22"/>
+          <w:szCs w:val="22"/>
+          <w:lang w:val="en-US"/>
+        </w:rPr>
+        <w:t xml:space="preserve"> be able to see all unoccupied and the amount of not reserved (vacant) rooms on a certain day per category.</w:t>
+      </w:r>
+    </w:p>
+    <w:p>
+      <w:pPr>
+        <w:pStyle w:val="ListParagraph"/>
+        <w:numPr>
+          <w:ilvl w:val="0"/>
+          <w:numId w:val="11"/>
+        </w:numPr>
+        <w:rPr>
+          <w:sz w:val="22"/>
+          <w:szCs w:val="22"/>
+          <w:lang w:val="en-US"/>
+        </w:rPr>
+      </w:pPr>
+      <w:r>
+        <w:rPr>
+          <w:sz w:val="22"/>
+          <w:szCs w:val="22"/>
+          <w:lang w:val="en-US"/>
+        </w:rPr>
+        <w:t xml:space="preserve">The front desk </w:t>
+      </w:r>
+      <w:r>
+        <w:rPr>
+          <w:b/>
+          <w:bCs/>
+          <w:sz w:val="22"/>
+          <w:szCs w:val="22"/>
+          <w:u w:val="single"/>
+          <w:lang w:val="en-US"/>
+        </w:rPr>
+        <w:t>must</w:t>
+      </w:r>
+      <w:r>
+        <w:rPr>
+          <w:sz w:val="22"/>
+          <w:szCs w:val="22"/>
+          <w:lang w:val="en-US"/>
+        </w:rPr>
+        <w:t xml:space="preserve"> be able to register a guest as an occupant of a room.</w:t>
+      </w:r>
+    </w:p>
+    <w:p>
+      <w:pPr>
+        <w:pStyle w:val="ListParagraph"/>
+        <w:numPr>
+          <w:ilvl w:val="0"/>
+          <w:numId w:val="11"/>
+        </w:numPr>
+        <w:rPr>
+          <w:sz w:val="22"/>
+          <w:szCs w:val="22"/>
+          <w:lang w:val="en-US"/>
+        </w:rPr>
+      </w:pPr>
+      <w:r>
+        <w:rPr>
+          <w:sz w:val="22"/>
+          <w:szCs w:val="22"/>
+          <w:lang w:val="en-US"/>
+        </w:rPr>
+        <w:t xml:space="preserve">The front desk </w:t>
+      </w:r>
+      <w:r>
+        <w:rPr>
+          <w:b/>
+          <w:bCs/>
+          <w:sz w:val="22"/>
+          <w:szCs w:val="22"/>
+          <w:u w:val="single"/>
+          <w:lang w:val="en-US"/>
+        </w:rPr>
+        <w:t>must</w:t>
+      </w:r>
+      <w:r>
+        <w:rPr>
+          <w:sz w:val="22"/>
+          <w:szCs w:val="22"/>
+          <w:lang w:val="en-US"/>
+        </w:rPr>
+        <w:t xml:space="preserve"> be able to see if the room is prepaid or post-paid.</w:t>
+      </w:r>
+    </w:p>
+    <w:p>
+      <w:pPr>
+        <w:pStyle w:val="ListParagraph"/>
+        <w:numPr>
+          <w:ilvl w:val="0"/>
+          <w:numId w:val="11"/>
+        </w:numPr>
+        <w:rPr>
+          <w:sz w:val="22"/>
+          <w:szCs w:val="22"/>
+          <w:lang w:val="en-US"/>
+        </w:rPr>
+      </w:pPr>
+      <w:r>
+        <w:rPr>
+          <w:sz w:val="22"/>
+          <w:szCs w:val="22"/>
+          <w:lang w:val="en-US"/>
+        </w:rPr>
+        <w:t xml:space="preserve">In the case of a post-paid rooms, the front desk </w:t>
+      </w:r>
+      <w:r>
+        <w:rPr>
+          <w:b/>
+          <w:bCs/>
+          <w:sz w:val="22"/>
+          <w:szCs w:val="22"/>
+          <w:u w:val="single"/>
+          <w:lang w:val="en-US"/>
+        </w:rPr>
+        <w:t>must</w:t>
+      </w:r>
+      <w:r>
+        <w:rPr>
+          <w:sz w:val="22"/>
+          <w:szCs w:val="22"/>
+          <w:lang w:val="en-US"/>
+        </w:rPr>
+        <w:t xml:space="preserve"> be able to print an invoice for the room rent (free) that is due.</w:t>
+      </w:r>
+    </w:p>
+    <w:p>
+      <w:pPr>
+        <w:pStyle w:val="TOCHeading"/>
+        <w:rPr>
+          <w:rFonts w:asciiTheme="minorHAnsi" w:hAnsiTheme="minorHAnsi"/>
+          <w:b/>
+          <w:bCs/>
+          <w:color w:val="000000" w:themeColor="text1"/>
+          <w:sz w:val="24"/>
+          <w:szCs w:val="24"/>
+          <w:lang w:val="en-US"/>
+        </w:rPr>
+      </w:pPr>
+      <w:r>
+        <w:rPr>
+          <w:rFonts w:asciiTheme="minorHAnsi" w:hAnsiTheme="minorHAnsi"/>
+          <w:b/>
+          <w:bCs/>
+          <w:color w:val="000000" w:themeColor="text1"/>
+          <w:sz w:val="24"/>
+          <w:szCs w:val="24"/>
+          <w:lang w:val="en-US"/>
+        </w:rPr>
+        <w:lastRenderedPageBreak/>
+        <w:t>2.</w:t>
+      </w:r>
+      <w:r>
+        <w:rPr>
+          <w:rFonts w:asciiTheme="minorHAnsi" w:hAnsiTheme="minorHAnsi"/>
+          <w:b/>
+          <w:bCs/>
+          <w:color w:val="000000" w:themeColor="text1"/>
+          <w:sz w:val="24"/>
+          <w:szCs w:val="24"/>
+          <w:lang w:val="en-US"/>
+        </w:rPr>
+        <w:t>2</w:t>
+      </w:r>
+      <w:r>
+        <w:rPr>
+          <w:rFonts w:asciiTheme="minorHAnsi" w:hAnsiTheme="minorHAnsi"/>
+          <w:b/>
+          <w:bCs/>
+          <w:color w:val="000000" w:themeColor="text1"/>
+          <w:sz w:val="24"/>
+          <w:szCs w:val="24"/>
+          <w:lang w:val="en-US"/>
+        </w:rPr>
+        <w:t xml:space="preserve"> </w:t>
+      </w:r>
+      <w:r>
+        <w:rPr>
+          <w:rFonts w:asciiTheme="minorHAnsi" w:hAnsiTheme="minorHAnsi"/>
+          <w:b/>
+          <w:bCs/>
+          <w:color w:val="000000" w:themeColor="text1"/>
+          <w:sz w:val="24"/>
+          <w:szCs w:val="24"/>
+          <w:lang w:val="en-US"/>
+        </w:rPr>
+        <w:t>SHOULD</w:t>
+      </w:r>
+    </w:p>
+    <w:p>
+      <w:pPr>
+        <w:rPr>
+          <w:noProof/>
+          <w:sz w:val="22"/>
+          <w:szCs w:val="22"/>
+          <w:lang w:val="en-US"/>
+        </w:rPr>
+      </w:pPr>
+      <w:r>
+        <w:rPr>
+          <w:noProof/>
+          <w:sz w:val="22"/>
+          <w:szCs w:val="22"/>
+          <w:lang w:val="en-US"/>
+        </w:rPr>
+        <w:t xml:space="preserve">Besides having requirements that are a must there are also requirements that </w:t>
+      </w:r>
+      <w:r>
+        <w:rPr>
+          <w:b/>
+          <w:bCs/>
+          <w:noProof/>
+          <w:sz w:val="22"/>
+          <w:szCs w:val="22"/>
+          <w:lang w:val="en-US"/>
+        </w:rPr>
+        <w:t xml:space="preserve">SHOULD </w:t>
+      </w:r>
+      <w:r>
+        <w:rPr>
+          <w:noProof/>
+          <w:sz w:val="22"/>
+          <w:szCs w:val="22"/>
+          <w:lang w:val="en-US"/>
+        </w:rPr>
+        <w:t>function correctly, this can be for the user experience or something else, they are as followed:</w:t>
+      </w:r>
+    </w:p>
+    <w:p>
+      <w:pPr>
+        <w:pStyle w:val="ListParagraph"/>
+        <w:numPr>
+          <w:ilvl w:val="0"/>
+          <w:numId w:val="13"/>
+        </w:numPr>
+        <w:rPr>
+          <w:sz w:val="22"/>
+          <w:szCs w:val="22"/>
+          <w:lang w:val="en-US"/>
+        </w:rPr>
+      </w:pPr>
+      <w:r>
+        <w:rPr>
+          <w:sz w:val="22"/>
+          <w:szCs w:val="22"/>
+          <w:lang w:val="en-US"/>
+        </w:rPr>
+        <w:t xml:space="preserve">The reservation website </w:t>
+      </w:r>
+      <w:r>
+        <w:rPr>
+          <w:b/>
+          <w:bCs/>
+          <w:sz w:val="22"/>
+          <w:szCs w:val="22"/>
+          <w:u w:val="single"/>
+          <w:lang w:val="en-US"/>
+        </w:rPr>
+        <w:t>should</w:t>
+      </w:r>
+      <w:r>
+        <w:rPr>
+          <w:sz w:val="22"/>
+          <w:szCs w:val="22"/>
+          <w:lang w:val="en-US"/>
+        </w:rPr>
+        <w:t xml:space="preserve"> have a login system. This will be for both customers and administrators.</w:t>
+      </w:r>
+    </w:p>
+    <w:p>
+      <w:pPr>
+        <w:pStyle w:val="ListParagraph"/>
+        <w:numPr>
+          <w:ilvl w:val="0"/>
+          <w:numId w:val="13"/>
+        </w:numPr>
+        <w:rPr>
+          <w:sz w:val="22"/>
+          <w:szCs w:val="22"/>
+          <w:lang w:val="en-US"/>
+        </w:rPr>
+      </w:pPr>
+      <w:r>
+        <w:rPr>
+          <w:sz w:val="22"/>
+          <w:szCs w:val="22"/>
+          <w:lang w:val="en-US"/>
+        </w:rPr>
+        <w:t xml:space="preserve">The reservation website </w:t>
+      </w:r>
+      <w:r>
+        <w:rPr>
+          <w:b/>
+          <w:bCs/>
+          <w:sz w:val="22"/>
+          <w:szCs w:val="22"/>
+          <w:u w:val="single"/>
+          <w:lang w:val="en-US"/>
+        </w:rPr>
+        <w:t>should</w:t>
+      </w:r>
+      <w:r>
+        <w:rPr>
+          <w:sz w:val="22"/>
+          <w:szCs w:val="22"/>
+          <w:lang w:val="en-US"/>
+        </w:rPr>
+        <w:t xml:space="preserve"> have a </w:t>
+      </w:r>
+    </w:p>
+    <w:p>
+      <w:pPr>
+        <w:pStyle w:val="ListParagraph"/>
+        <w:numPr>
+          <w:ilvl w:val="0"/>
+          <w:numId w:val="13"/>
+        </w:numPr>
+        <w:rPr>
+          <w:sz w:val="22"/>
+          <w:szCs w:val="22"/>
+          <w:lang w:val="en-US"/>
+        </w:rPr>
+      </w:pPr>
+      <w:r>
+        <w:rPr>
+          <w:sz w:val="22"/>
+          <w:szCs w:val="22"/>
+          <w:lang w:val="en-US"/>
+        </w:rPr>
+        <w:t>Lorem</w:t>
+      </w:r>
+    </w:p>
+    <w:p>
+      <w:pPr>
+        <w:pStyle w:val="TOCHeading"/>
+        <w:rPr>
+          <w:rFonts w:asciiTheme="minorHAnsi" w:hAnsiTheme="minorHAnsi"/>
+          <w:b/>
+          <w:bCs/>
+          <w:color w:val="000000" w:themeColor="text1"/>
+          <w:sz w:val="24"/>
+          <w:szCs w:val="24"/>
+          <w:lang w:val="en-US"/>
+        </w:rPr>
+      </w:pPr>
+      <w:r>
+        <w:rPr>
+          <w:rFonts w:asciiTheme="minorHAnsi" w:hAnsiTheme="minorHAnsi"/>
+          <w:b/>
+          <w:bCs/>
+          <w:color w:val="000000" w:themeColor="text1"/>
+          <w:sz w:val="24"/>
+          <w:szCs w:val="24"/>
+          <w:lang w:val="en-US"/>
+        </w:rPr>
+        <w:t>2.</w:t>
+      </w:r>
+      <w:r>
+        <w:rPr>
+          <w:rFonts w:asciiTheme="minorHAnsi" w:hAnsiTheme="minorHAnsi"/>
+          <w:b/>
+          <w:bCs/>
+          <w:color w:val="000000" w:themeColor="text1"/>
+          <w:sz w:val="24"/>
+          <w:szCs w:val="24"/>
+          <w:lang w:val="en-US"/>
+        </w:rPr>
+        <w:t>3</w:t>
+      </w:r>
+      <w:r>
+        <w:rPr>
+          <w:rFonts w:asciiTheme="minorHAnsi" w:hAnsiTheme="minorHAnsi"/>
+          <w:b/>
+          <w:bCs/>
+          <w:color w:val="000000" w:themeColor="text1"/>
+          <w:sz w:val="24"/>
+          <w:szCs w:val="24"/>
+          <w:lang w:val="en-US"/>
+        </w:rPr>
+        <w:t xml:space="preserve"> </w:t>
+      </w:r>
+      <w:r>
+        <w:rPr>
+          <w:rFonts w:asciiTheme="minorHAnsi" w:hAnsiTheme="minorHAnsi"/>
+          <w:b/>
+          <w:bCs/>
+          <w:color w:val="000000" w:themeColor="text1"/>
+          <w:sz w:val="24"/>
+          <w:szCs w:val="24"/>
+          <w:lang w:val="en-US"/>
+        </w:rPr>
+        <w:t>COULD</w:t>
+      </w:r>
+      <w:bookmarkStart w:id="4" w:name="_GoBack"/>
+      <w:bookmarkEnd w:id="4"/>
+    </w:p>
+    <w:p>
+      <w:pPr>
+        <w:rPr>
+          <w:noProof/>
+          <w:sz w:val="22"/>
+          <w:szCs w:val="22"/>
+          <w:lang w:val="en-US"/>
+        </w:rPr>
+      </w:pPr>
+      <w:r>
+        <w:rPr>
+          <w:noProof/>
+          <w:sz w:val="22"/>
+          <w:szCs w:val="22"/>
+          <w:lang w:val="en-US"/>
+        </w:rPr>
+        <w:t xml:space="preserve">Here is a list of functionalities that </w:t>
+      </w:r>
+      <w:r>
+        <w:rPr>
+          <w:b/>
+          <w:bCs/>
+          <w:noProof/>
+          <w:sz w:val="22"/>
+          <w:szCs w:val="22"/>
+          <w:lang w:val="en-US"/>
+        </w:rPr>
+        <w:t>COULD</w:t>
+      </w:r>
+      <w:r>
+        <w:rPr>
+          <w:noProof/>
+          <w:sz w:val="22"/>
+          <w:szCs w:val="22"/>
+          <w:lang w:val="en-US"/>
+        </w:rPr>
+        <w:t xml:space="preserve"> be a part of the reservation website, they are as followed:</w:t>
+      </w:r>
+    </w:p>
+    <w:p>
+      <w:pPr>
+        <w:pStyle w:val="ListParagraph"/>
+        <w:numPr>
+          <w:ilvl w:val="0"/>
+          <w:numId w:val="14"/>
+        </w:numPr>
+        <w:rPr>
+          <w:noProof/>
+          <w:sz w:val="22"/>
+          <w:szCs w:val="22"/>
+          <w:lang w:val="en-US"/>
+        </w:rPr>
+      </w:pPr>
+      <w:r>
+        <w:rPr>
+          <w:noProof/>
+          <w:sz w:val="22"/>
+          <w:szCs w:val="22"/>
+          <w:lang w:val="en-US"/>
+        </w:rPr>
+        <w:t xml:space="preserve">There </w:t>
+      </w:r>
+      <w:r>
+        <w:rPr>
+          <w:b/>
+          <w:bCs/>
+          <w:noProof/>
+          <w:sz w:val="22"/>
+          <w:szCs w:val="22"/>
+          <w:u w:val="single"/>
+          <w:lang w:val="en-US"/>
+        </w:rPr>
+        <w:t>could</w:t>
+      </w:r>
+      <w:r>
+        <w:rPr>
+          <w:noProof/>
+          <w:sz w:val="22"/>
+          <w:szCs w:val="22"/>
+          <w:lang w:val="en-US"/>
+        </w:rPr>
+        <w:t xml:space="preserve"> be an invoicing system for the minibar usage during a stay.</w:t>
+      </w:r>
+    </w:p>
+    <w:p>
+      <w:pPr>
+        <w:pStyle w:val="ListParagraph"/>
+        <w:numPr>
+          <w:ilvl w:val="0"/>
+          <w:numId w:val="14"/>
+        </w:numPr>
+        <w:rPr>
+          <w:noProof/>
+          <w:sz w:val="22"/>
+          <w:szCs w:val="22"/>
+          <w:lang w:val="en-US"/>
+        </w:rPr>
+      </w:pPr>
+      <w:r>
+        <w:rPr>
+          <w:noProof/>
+          <w:sz w:val="22"/>
+          <w:szCs w:val="22"/>
+          <w:lang w:val="en-US"/>
+        </w:rPr>
+        <w:t xml:space="preserve">There </w:t>
+      </w:r>
+      <w:r>
+        <w:rPr>
+          <w:b/>
+          <w:bCs/>
+          <w:noProof/>
+          <w:sz w:val="22"/>
+          <w:szCs w:val="22"/>
+          <w:u w:val="single"/>
+          <w:lang w:val="en-US"/>
+        </w:rPr>
+        <w:t>could</w:t>
+      </w:r>
+      <w:r>
+        <w:rPr>
+          <w:noProof/>
+          <w:sz w:val="22"/>
+          <w:szCs w:val="22"/>
+          <w:lang w:val="en-US"/>
+        </w:rPr>
+        <w:t xml:space="preserve"> be a ticket system for room service (chef and waiter).</w:t>
+      </w:r>
+    </w:p>
+    <w:p>
+      <w:pPr>
+        <w:pStyle w:val="ListParagraph"/>
+        <w:numPr>
+          <w:ilvl w:val="0"/>
+          <w:numId w:val="14"/>
+        </w:numPr>
+        <w:rPr>
+          <w:noProof/>
+          <w:sz w:val="22"/>
+          <w:szCs w:val="22"/>
+          <w:lang w:val="en-US"/>
+        </w:rPr>
+      </w:pPr>
+      <w:r>
+        <w:rPr>
+          <w:noProof/>
+          <w:sz w:val="22"/>
+          <w:szCs w:val="22"/>
+          <w:lang w:val="en-US"/>
+        </w:rPr>
+        <w:t xml:space="preserve">There </w:t>
+      </w:r>
+      <w:r>
+        <w:rPr>
+          <w:b/>
+          <w:bCs/>
+          <w:noProof/>
+          <w:sz w:val="22"/>
+          <w:szCs w:val="22"/>
+          <w:u w:val="single"/>
+          <w:lang w:val="en-US"/>
+        </w:rPr>
+        <w:t>could</w:t>
+      </w:r>
+      <w:r>
+        <w:rPr>
+          <w:noProof/>
+          <w:sz w:val="22"/>
+          <w:szCs w:val="22"/>
+          <w:lang w:val="en-US"/>
+        </w:rPr>
+        <w:t xml:space="preserve"> be a room service tickets that connect to the invoicing system.</w:t>
+      </w:r>
+    </w:p>
+    <w:p>
+      <w:pPr>
+        <w:pStyle w:val="ListParagraph"/>
+        <w:numPr>
+          <w:ilvl w:val="0"/>
+          <w:numId w:val="14"/>
+        </w:numPr>
+        <w:rPr>
+          <w:noProof/>
+          <w:sz w:val="22"/>
+          <w:szCs w:val="22"/>
+          <w:lang w:val="en-US"/>
+        </w:rPr>
+      </w:pPr>
+      <w:r>
+        <w:rPr>
+          <w:noProof/>
+          <w:sz w:val="22"/>
+          <w:szCs w:val="22"/>
+          <w:lang w:val="en-US"/>
+        </w:rPr>
+        <w:t xml:space="preserve">There </w:t>
+      </w:r>
+      <w:r>
+        <w:rPr>
+          <w:b/>
+          <w:bCs/>
+          <w:noProof/>
+          <w:sz w:val="22"/>
+          <w:szCs w:val="22"/>
+          <w:u w:val="single"/>
+          <w:lang w:val="en-US"/>
+        </w:rPr>
+        <w:t>could</w:t>
+      </w:r>
+      <w:r>
+        <w:rPr>
+          <w:noProof/>
+          <w:sz w:val="22"/>
+          <w:szCs w:val="22"/>
+          <w:lang w:val="en-US"/>
+        </w:rPr>
+        <w:t xml:space="preserve"> be a cleaning alert on the floor map at checkout.</w:t>
+      </w:r>
+    </w:p>
+    <w:p>
+      <w:pPr>
+        <w:pStyle w:val="ListParagraph"/>
+        <w:numPr>
+          <w:ilvl w:val="0"/>
+          <w:numId w:val="14"/>
+        </w:numPr>
+        <w:rPr>
+          <w:noProof/>
+          <w:sz w:val="22"/>
+          <w:szCs w:val="22"/>
+          <w:lang w:val="en-US"/>
+        </w:rPr>
+      </w:pPr>
+      <w:r>
+        <w:rPr>
+          <w:noProof/>
+          <w:sz w:val="22"/>
+          <w:szCs w:val="22"/>
+          <w:lang w:val="en-US"/>
+        </w:rPr>
+        <w:t xml:space="preserve">There </w:t>
+      </w:r>
+      <w:r>
+        <w:rPr>
+          <w:b/>
+          <w:bCs/>
+          <w:noProof/>
+          <w:sz w:val="22"/>
+          <w:szCs w:val="22"/>
+          <w:u w:val="single"/>
+          <w:lang w:val="en-US"/>
+        </w:rPr>
+        <w:t>could</w:t>
+      </w:r>
+      <w:r>
+        <w:rPr>
+          <w:noProof/>
+          <w:sz w:val="22"/>
+          <w:szCs w:val="22"/>
+          <w:lang w:val="en-US"/>
+        </w:rPr>
+        <w:t xml:space="preserve"> be a cleaning roster with the most efficient route.</w:t>
+      </w:r>
+    </w:p>
+    <w:p>
+      <w:pPr>
+        <w:pStyle w:val="TOCHeading"/>
+        <w:rPr>
+          <w:rFonts w:asciiTheme="minorHAnsi" w:hAnsiTheme="minorHAnsi"/>
+          <w:b/>
+          <w:bCs/>
+          <w:color w:val="000000" w:themeColor="text1"/>
+          <w:sz w:val="24"/>
+          <w:szCs w:val="24"/>
+          <w:lang w:val="en-US"/>
+        </w:rPr>
+      </w:pPr>
+      <w:r>
+        <w:rPr>
+          <w:rFonts w:asciiTheme="minorHAnsi" w:hAnsiTheme="minorHAnsi"/>
+          <w:b/>
+          <w:bCs/>
+          <w:color w:val="000000" w:themeColor="text1"/>
+          <w:sz w:val="24"/>
+          <w:szCs w:val="24"/>
+          <w:lang w:val="en-US"/>
+        </w:rPr>
+        <w:t>2.</w:t>
+      </w:r>
+      <w:r>
+        <w:rPr>
+          <w:rFonts w:asciiTheme="minorHAnsi" w:hAnsiTheme="minorHAnsi"/>
+          <w:b/>
+          <w:bCs/>
+          <w:color w:val="000000" w:themeColor="text1"/>
+          <w:sz w:val="24"/>
+          <w:szCs w:val="24"/>
+          <w:lang w:val="en-US"/>
+        </w:rPr>
+        <w:t>4</w:t>
+      </w:r>
+      <w:r>
+        <w:rPr>
+          <w:rFonts w:asciiTheme="minorHAnsi" w:hAnsiTheme="minorHAnsi"/>
+          <w:b/>
+          <w:bCs/>
+          <w:color w:val="000000" w:themeColor="text1"/>
+          <w:sz w:val="24"/>
+          <w:szCs w:val="24"/>
+          <w:lang w:val="en-US"/>
+        </w:rPr>
+        <w:t xml:space="preserve"> </w:t>
+      </w:r>
+      <w:r>
+        <w:rPr>
+          <w:rFonts w:asciiTheme="minorHAnsi" w:hAnsiTheme="minorHAnsi"/>
+          <w:b/>
+          <w:bCs/>
+          <w:color w:val="000000" w:themeColor="text1"/>
+          <w:sz w:val="24"/>
+          <w:szCs w:val="24"/>
+          <w:lang w:val="en-US"/>
+        </w:rPr>
+        <w:t>WON’T</w:t>
+      </w:r>
+    </w:p>
+    <w:p>
+      <w:pPr>
+        <w:rPr>
+          <w:noProof/>
+          <w:sz w:val="22"/>
+          <w:szCs w:val="22"/>
+          <w:lang w:val="en-US"/>
+        </w:rPr>
+      </w:pPr>
+      <w:r>
+        <w:rPr>
+          <w:noProof/>
+          <w:sz w:val="22"/>
+          <w:szCs w:val="22"/>
+          <w:lang w:val="en-US"/>
+        </w:rPr>
+        <w:t xml:space="preserve">An excelent functioning reservation website there should be a couple of functionalities that </w:t>
+      </w:r>
+      <w:r>
+        <w:rPr>
+          <w:b/>
+          <w:bCs/>
+          <w:noProof/>
+          <w:sz w:val="22"/>
+          <w:szCs w:val="22"/>
+          <w:lang w:val="en-US"/>
+        </w:rPr>
+        <w:t>WON’T</w:t>
+      </w:r>
+      <w:r>
+        <w:rPr>
+          <w:noProof/>
+          <w:sz w:val="22"/>
+          <w:szCs w:val="22"/>
+          <w:lang w:val="en-US"/>
+        </w:rPr>
+        <w:t xml:space="preserve"> be apart of the reservation website, they are as followed:</w:t>
+      </w:r>
+    </w:p>
+    <w:p>
+      <w:pPr>
+        <w:pStyle w:val="ListParagraph"/>
+        <w:numPr>
+          <w:ilvl w:val="0"/>
+          <w:numId w:val="15"/>
+        </w:numPr>
+        <w:rPr>
+          <w:noProof/>
+          <w:sz w:val="22"/>
+          <w:szCs w:val="22"/>
+          <w:lang w:val="en-US"/>
+        </w:rPr>
+      </w:pPr>
+      <w:r>
+        <w:rPr>
+          <w:noProof/>
+          <w:sz w:val="22"/>
+          <w:szCs w:val="22"/>
+          <w:lang w:val="en-US"/>
+        </w:rPr>
+        <w:t>Lorem</w:t>
+      </w:r>
+    </w:p>
+    <w:p>
+      <w:pPr>
+        <w:pStyle w:val="ListParagraph"/>
+        <w:numPr>
+          <w:ilvl w:val="0"/>
+          <w:numId w:val="15"/>
+        </w:numPr>
+        <w:rPr>
+          <w:noProof/>
+          <w:sz w:val="22"/>
+          <w:szCs w:val="22"/>
+          <w:lang w:val="en-US"/>
+        </w:rPr>
+      </w:pPr>
+      <w:r>
+        <w:rPr>
+          <w:noProof/>
+          <w:sz w:val="22"/>
+          <w:szCs w:val="22"/>
+          <w:lang w:val="en-US"/>
+        </w:rPr>
+        <w:t>Lorem</w:t>
+      </w:r>
+    </w:p>
+    <w:p>
+      <w:pPr>
+        <w:pStyle w:val="ListParagraph"/>
+        <w:numPr>
+          <w:ilvl w:val="0"/>
+          <w:numId w:val="15"/>
+        </w:numPr>
+        <w:rPr>
+          <w:noProof/>
+          <w:sz w:val="22"/>
+          <w:szCs w:val="22"/>
+          <w:lang w:val="en-US"/>
+        </w:rPr>
+      </w:pPr>
+      <w:r>
+        <w:rPr>
+          <w:noProof/>
+          <w:sz w:val="22"/>
+          <w:szCs w:val="22"/>
+          <w:lang w:val="en-US"/>
+        </w:rPr>
+        <w:t>Lorem</w:t>
+      </w:r>
+    </w:p>
+    <w:p>
+      <w:pPr>
+        <w:pStyle w:val="ListParagraph"/>
+        <w:numPr>
+          <w:ilvl w:val="0"/>
+          <w:numId w:val="15"/>
+        </w:numPr>
+        <w:rPr>
+          <w:noProof/>
+          <w:sz w:val="22"/>
+          <w:szCs w:val="22"/>
+          <w:lang w:val="en-US"/>
+        </w:rPr>
+      </w:pPr>
+      <w:r>
+        <w:rPr>
+          <w:noProof/>
+          <w:sz w:val="22"/>
+          <w:szCs w:val="22"/>
+          <w:lang w:val="en-US"/>
+        </w:rPr>
+        <w:t>Lorem</w:t>
+      </w:r>
+    </w:p>
+    <w:p>
+      <w:pPr>
+        <w:pStyle w:val="ListParagraph"/>
+        <w:numPr>
+          <w:ilvl w:val="0"/>
+          <w:numId w:val="15"/>
+        </w:numPr>
+        <w:rPr>
+          <w:noProof/>
+          <w:sz w:val="22"/>
+          <w:szCs w:val="22"/>
+          <w:lang w:val="en-US"/>
+        </w:rPr>
+      </w:pPr>
+      <w:r>
+        <w:rPr>
+          <w:noProof/>
+          <w:sz w:val="22"/>
+          <w:szCs w:val="22"/>
+          <w:lang w:val="en-US"/>
+        </w:rPr>
+        <w:t>Lorem</w:t>
+      </w:r>
+    </w:p>
+    <w:p>
+      <w:pPr>
+        <w:pStyle w:val="Heading1"/>
+        <w:rPr>
+          <w:rFonts w:asciiTheme="minorHAnsi" w:hAnsiTheme="minorHAnsi"/>
+          <w:b/>
+          <w:bCs/>
+          <w:lang w:val="en-US"/>
+        </w:rPr>
+      </w:pPr>
+      <w:bookmarkStart w:id="5" w:name="_Toc39058662"/>
+      <w:r>
+        <w:rPr>
+          <w:rFonts w:asciiTheme="minorHAnsi" w:hAnsiTheme="minorHAnsi"/>
+          <w:b/>
+          <w:bCs/>
+          <w:color w:val="4472C4" w:themeColor="accent1"/>
+          <w:lang w:val="en-US"/>
+        </w:rPr>
+        <w:t>3</w:t>
+      </w:r>
+      <w:r>
+        <w:rPr>
+          <w:rFonts w:asciiTheme="minorHAnsi" w:hAnsiTheme="minorHAnsi"/>
+          <w:b/>
+          <w:bCs/>
+          <w:color w:val="4472C4" w:themeColor="accent1"/>
+          <w:lang w:val="en-US"/>
+        </w:rPr>
+        <w:t xml:space="preserve">. </w:t>
+      </w:r>
+      <w:r>
+        <w:rPr>
+          <w:rFonts w:asciiTheme="minorHAnsi" w:hAnsiTheme="minorHAnsi"/>
+          <w:b/>
+          <w:bCs/>
+          <w:color w:val="4472C4" w:themeColor="accent1"/>
+          <w:lang w:val="en-US"/>
+        </w:rPr>
+        <w:t>Sitemap</w:t>
+      </w:r>
+      <w:bookmarkEnd w:id="5"/>
+    </w:p>
+    <w:p>
+      <w:pPr>
+        <w:pStyle w:val="TOCHeading"/>
+        <w:rPr>
+          <w:rFonts w:asciiTheme="minorHAnsi" w:hAnsiTheme="minorHAnsi"/>
+          <w:b/>
+          <w:bCs/>
+          <w:color w:val="000000" w:themeColor="text1"/>
+          <w:sz w:val="24"/>
+          <w:szCs w:val="24"/>
+          <w:lang w:val="en-US"/>
+        </w:rPr>
+      </w:pPr>
+      <w:bookmarkStart w:id="6" w:name="_Toc38464846"/>
+      <w:r>
+        <w:rPr>
+          <w:rFonts w:asciiTheme="minorHAnsi" w:hAnsiTheme="minorHAnsi"/>
+          <w:b/>
+          <w:bCs/>
+          <w:color w:val="000000" w:themeColor="text1"/>
+          <w:sz w:val="24"/>
+          <w:szCs w:val="24"/>
+          <w:lang w:val="en-US"/>
+        </w:rPr>
+        <w:t>3</w:t>
+      </w:r>
+      <w:r>
+        <w:rPr>
+          <w:rFonts w:asciiTheme="minorHAnsi" w:hAnsiTheme="minorHAnsi"/>
+          <w:b/>
+          <w:bCs/>
+          <w:color w:val="000000" w:themeColor="text1"/>
+          <w:sz w:val="24"/>
+          <w:szCs w:val="24"/>
+          <w:lang w:val="en-US"/>
+        </w:rPr>
+        <w:t xml:space="preserve">.1 </w:t>
+      </w:r>
+      <w:bookmarkEnd w:id="6"/>
+      <w:r>
+        <w:rPr>
+          <w:rFonts w:asciiTheme="minorHAnsi" w:hAnsiTheme="minorHAnsi"/>
+          <w:b/>
+          <w:bCs/>
+          <w:color w:val="000000" w:themeColor="text1"/>
+          <w:sz w:val="24"/>
+          <w:szCs w:val="24"/>
+          <w:lang w:val="en-US"/>
+        </w:rPr>
+        <w:t>Lorem</w:t>
+      </w:r>
+    </w:p>
+    <w:p>
+      <w:pPr>
+        <w:rPr>
+          <w:lang w:val="en-US"/>
+        </w:rPr>
+      </w:pPr>
+      <w:r>
+        <w:rPr>
+          <w:noProof/>
+          <w:lang w:val="en-US"/>
+        </w:rPr>
+        <w:t>Lorem ipsum dolor sit amet, consectetuer adipiscing elit. Maecenas porttitor congue massa. Fusce posuere, magna sed pulvinar ultricies, purus lectus malesuada libero, sit amet commodo magna eros quis urna.</w:t>
+      </w:r>
+    </w:p>
+    <w:p>
+      <w:pPr>
+        <w:pStyle w:val="Heading1"/>
+        <w:rPr>
+          <w:rFonts w:asciiTheme="minorHAnsi" w:hAnsiTheme="minorHAnsi"/>
+          <w:b/>
+          <w:bCs/>
+          <w:lang w:val="en-US"/>
+        </w:rPr>
+      </w:pPr>
+      <w:bookmarkStart w:id="7" w:name="_Toc39058663"/>
+      <w:r>
+        <w:rPr>
+          <w:rFonts w:asciiTheme="minorHAnsi" w:hAnsiTheme="minorHAnsi"/>
+          <w:b/>
+          <w:bCs/>
+          <w:color w:val="4472C4" w:themeColor="accent1"/>
+          <w:lang w:val="en-US"/>
+        </w:rPr>
+        <w:t>4.</w:t>
+      </w:r>
+      <w:r>
+        <w:rPr>
+          <w:rFonts w:asciiTheme="minorHAnsi" w:hAnsiTheme="minorHAnsi"/>
+          <w:b/>
+          <w:bCs/>
+          <w:color w:val="4472C4" w:themeColor="accent1"/>
+          <w:lang w:val="en-US"/>
+        </w:rPr>
+        <w:t xml:space="preserve"> </w:t>
+      </w:r>
+      <w:r>
+        <w:rPr>
+          <w:rFonts w:asciiTheme="minorHAnsi" w:hAnsiTheme="minorHAnsi"/>
+          <w:b/>
+          <w:bCs/>
+          <w:color w:val="4472C4" w:themeColor="accent1"/>
+          <w:lang w:val="en-US"/>
+        </w:rPr>
+        <w:t>Navigation Structure</w:t>
       </w:r>
       <w:bookmarkEnd w:id="7"/>
-      <w:r>
-        <w:rPr>
-          <w:rFonts w:asciiTheme="minorHAnsi" w:hAnsiTheme="minorHAnsi"/>
-          <w:b/>
-          <w:bCs/>
-          <w:color w:val="4472C4" w:themeColor="accent1"/>
-          <w:lang w:val="en-US"/>
-        </w:rPr>
-        <w:t>Navigation Structure</w:t>
-      </w:r>
     </w:p>
     <w:p>
       <w:pPr>
@@ -2101,9 +2819,8 @@
           <w:sz w:val="24"/>
           <w:szCs w:val="24"/>
         </w:rPr>
-        <w:t xml:space="preserve">12.1 </w:t>
-      </w:r>
-      <w:bookmarkEnd w:id="8"/>
+        <w:t>4</w:t>
+      </w:r>
       <w:r>
         <w:rPr>
           <w:rStyle w:val="IntenseEmphasis"/>
@@ -2116,8 +2833,9 @@
           <w:sz w:val="24"/>
           <w:szCs w:val="24"/>
         </w:rPr>
-        <w:t>Lorem</w:t>
-      </w:r>
+        <w:t xml:space="preserve">.1 </w:t>
+      </w:r>
+      <w:bookmarkEnd w:id="8"/>
       <w:r>
         <w:rPr>
           <w:rStyle w:val="IntenseEmphasis"/>
@@ -2130,6 +2848,20 @@
           <w:sz w:val="24"/>
           <w:szCs w:val="24"/>
         </w:rPr>
+        <w:t>Lorem</w:t>
+      </w:r>
+      <w:r>
+        <w:rPr>
+          <w:rStyle w:val="IntenseEmphasis"/>
+          <w:rFonts w:asciiTheme="minorHAnsi" w:hAnsiTheme="minorHAnsi" w:cstheme="minorHAnsi"/>
+          <w:b/>
+          <w:bCs/>
+          <w:i w:val="0"/>
+          <w:iCs w:val="0"/>
+          <w:color w:val="auto"/>
+          <w:sz w:val="24"/>
+          <w:szCs w:val="24"/>
+        </w:rPr>
         <w:t xml:space="preserve"> </w:t>
       </w:r>
     </w:p>
@@ -2141,7 +2873,6 @@
         <w:t>Lorem ipsum dolor sit amet, consectetuer adipiscing elit. Maecenas porttitor congue massa. Fusce posuere, magna sed pulvinar ultricies, purus lectus malesuada libero, sit amet commodo magna eros quis urna.</w:t>
       </w:r>
     </w:p>
-    <w:p/>
     <w:p>
       <w:pPr>
         <w:pStyle w:val="Heading1"/>
@@ -2153,7 +2884,7 @@
           <w:lang w:val="en-US"/>
         </w:rPr>
       </w:pPr>
-      <w:bookmarkStart w:id="9" w:name="_Toc38542991"/>
+      <w:bookmarkStart w:id="9" w:name="_Toc39058664"/>
       <w:r>
         <w:rPr>
           <w:rFonts w:asciiTheme="minorHAnsi" w:hAnsiTheme="minorHAnsi"/>
@@ -2162,7 +2893,17 @@
           <w:color w:val="4472C4" w:themeColor="accent1"/>
           <w:lang w:val="en-US"/>
         </w:rPr>
-        <w:t xml:space="preserve">13. </w:t>
+        <w:t>5</w:t>
+      </w:r>
+      <w:r>
+        <w:rPr>
+          <w:rFonts w:asciiTheme="minorHAnsi" w:hAnsiTheme="minorHAnsi"/>
+          <w:b/>
+          <w:bCs/>
+          <w:color w:val="4472C4" w:themeColor="accent1"/>
+          <w:lang w:val="en-US"/>
+        </w:rPr>
+        <w:t xml:space="preserve">. </w:t>
       </w:r>
       <w:r>
         <w:rPr>
@@ -2197,7 +2938,7 @@
           <w:sz w:val="24"/>
           <w:szCs w:val="24"/>
         </w:rPr>
-        <w:t xml:space="preserve">13.1 </w:t>
+        <w:t>5</w:t>
       </w:r>
       <w:r>
         <w:rPr>
@@ -2208,55 +2949,9 @@
           <w:sz w:val="24"/>
           <w:szCs w:val="24"/>
         </w:rPr>
-        <w:t>Lorem</w:t>
-      </w:r>
-    </w:p>
-    <w:p>
-      <w:r>
-        <w:rPr>
-          <w:noProof/>
-        </w:rPr>
-        <w:t>Lorem ipsum dolor sit amet, consectetuer adipiscing elit. Maecenas porttitor congue massa. Fusce posuere, magna sed pulvinar ultricies, purus lectus malesuada libero, sit amet commodo magna eros quis urna.</w:t>
-      </w:r>
-    </w:p>
-    <w:p/>
-    <w:p>
-      <w:pPr>
-        <w:pStyle w:val="Heading1"/>
-        <w:rPr>
-          <w:rFonts w:asciiTheme="minorHAnsi" w:hAnsiTheme="minorHAnsi"/>
-          <w:b/>
-          <w:bCs/>
-          <w:color w:val="4472C4" w:themeColor="accent1"/>
-          <w:lang w:val="en-US"/>
-        </w:rPr>
-      </w:pPr>
-      <w:bookmarkStart w:id="10" w:name="_Toc38542992"/>
-      <w:r>
-        <w:rPr>
-          <w:rFonts w:asciiTheme="minorHAnsi" w:hAnsiTheme="minorHAnsi"/>
-          <w:b/>
-          <w:bCs/>
-          <w:color w:val="4472C4" w:themeColor="accent1"/>
-          <w:lang w:val="en-US"/>
-        </w:rPr>
-        <w:t xml:space="preserve">14. </w:t>
-      </w:r>
-      <w:r>
-        <w:rPr>
-          <w:rFonts w:asciiTheme="minorHAnsi" w:hAnsiTheme="minorHAnsi"/>
-          <w:b/>
-          <w:bCs/>
-          <w:color w:val="4472C4" w:themeColor="accent1"/>
-          <w:lang w:val="en-US"/>
-        </w:rPr>
-        <w:t>Lorem</w:t>
-      </w:r>
-      <w:bookmarkEnd w:id="10"/>
-    </w:p>
-    <w:p>
-      <w:pPr>
-        <w:pStyle w:val="TOCHeading"/>
+        <w:t xml:space="preserve">.1 </w:t>
+      </w:r>
+      <w:r>
         <w:rPr>
           <w:rFonts w:asciiTheme="minorHAnsi" w:hAnsiTheme="minorHAnsi"/>
           <w:b/>
@@ -2265,8 +2960,64 @@
           <w:sz w:val="24"/>
           <w:szCs w:val="24"/>
         </w:rPr>
-      </w:pPr>
-      <w:r>
+        <w:t>Lorem</w:t>
+      </w:r>
+    </w:p>
+    <w:p>
+      <w:r>
+        <w:rPr>
+          <w:noProof/>
+        </w:rPr>
+        <w:t>Lorem ipsum dolor sit amet, consectetuer adipiscing elit. Maecenas porttitor congue massa. Fusce posuere, magna sed pulvinar ultricies, purus lectus malesuada libero, sit amet commodo magna eros quis urna.</w:t>
+      </w:r>
+    </w:p>
+    <w:p>
+      <w:pPr>
+        <w:pStyle w:val="Heading1"/>
+        <w:rPr>
+          <w:rFonts w:asciiTheme="minorHAnsi" w:hAnsiTheme="minorHAnsi"/>
+          <w:b/>
+          <w:bCs/>
+          <w:color w:val="4472C4" w:themeColor="accent1"/>
+          <w:lang w:val="en-US"/>
+        </w:rPr>
+      </w:pPr>
+      <w:bookmarkStart w:id="10" w:name="_Toc39058665"/>
+      <w:r>
+        <w:rPr>
+          <w:rFonts w:asciiTheme="minorHAnsi" w:hAnsiTheme="minorHAnsi"/>
+          <w:b/>
+          <w:bCs/>
+          <w:color w:val="4472C4" w:themeColor="accent1"/>
+          <w:lang w:val="en-US"/>
+        </w:rPr>
+        <w:t>6</w:t>
+      </w:r>
+      <w:r>
+        <w:rPr>
+          <w:rFonts w:asciiTheme="minorHAnsi" w:hAnsiTheme="minorHAnsi"/>
+          <w:b/>
+          <w:bCs/>
+          <w:color w:val="4472C4" w:themeColor="accent1"/>
+          <w:lang w:val="en-US"/>
+        </w:rPr>
+        <w:t xml:space="preserve">. </w:t>
+      </w:r>
+      <w:r>
+        <w:rPr>
+          <w:rFonts w:asciiTheme="minorHAnsi" w:hAnsiTheme="minorHAnsi"/>
+          <w:b/>
+          <w:bCs/>
+          <w:color w:val="4472C4" w:themeColor="accent1"/>
+          <w:lang w:val="en-US"/>
+        </w:rPr>
+        <w:t>Lorem</w:t>
+      </w:r>
+      <w:bookmarkEnd w:id="10"/>
+    </w:p>
+    <w:p>
+      <w:pPr>
+        <w:pStyle w:val="TOCHeading"/>
         <w:rPr>
           <w:rFonts w:asciiTheme="minorHAnsi" w:hAnsiTheme="minorHAnsi"/>
           <w:b/>
@@ -2275,8 +3026,7 @@
           <w:sz w:val="24"/>
           <w:szCs w:val="24"/>
         </w:rPr>
-        <w:t>1</w:t>
-      </w:r>
+      </w:pPr>
       <w:r>
         <w:rPr>
           <w:rFonts w:asciiTheme="minorHAnsi" w:hAnsiTheme="minorHAnsi"/>
@@ -2286,7 +3036,7 @@
           <w:sz w:val="24"/>
           <w:szCs w:val="24"/>
         </w:rPr>
-        <w:t>4</w:t>
+        <w:t>6</w:t>
       </w:r>
       <w:r>
         <w:rPr>
@@ -2347,17 +3097,7 @@
           <w:lang w:val="en-US"/>
         </w:rPr>
         <w:lastRenderedPageBreak/>
-        <w:t>Functional Design</w:t>
-      </w:r>
-      <w:r>
-        <w:rPr>
-          <w:b/>
-          <w:bCs/>
-          <w:sz w:val="64"/>
-          <w:szCs w:val="64"/>
-          <w:lang w:val="en-US"/>
-        </w:rPr>
-        <w:t xml:space="preserve"> created by Jun Yi Xie.</w:t>
+        <w:t>Functional Design created by Jun Yi Xie.</w:t>
       </w:r>
     </w:p>
     <w:p>
@@ -2379,17 +3119,7 @@
           <w:szCs w:val="24"/>
           <w:lang w:val="en-US"/>
         </w:rPr>
-        <w:t>Version 1.</w:t>
-      </w:r>
-      <w:r>
-        <w:rPr>
-          <w:b/>
-          <w:bCs/>
-          <w:sz w:val="24"/>
-          <w:szCs w:val="24"/>
-          <w:lang w:val="en-US"/>
-        </w:rPr>
-        <w:t>0</w:t>
+        <w:t>Version 1.0</w:t>
       </w:r>
     </w:p>
     <w:p>
@@ -2876,6 +3606,92 @@
 <file path=word/numbering.xml><?xml version="1.0" encoding="utf-8"?>
 <w:numbering xmlns:wpc="http://schemas.microsoft.com/office/word/2010/wordprocessingCanvas" xmlns:cx="http://schemas.microsoft.com/office/drawing/2014/chartex" xmlns:cx1="http://schemas.microsoft.com/office/drawing/2015/9/8/chartex" xmlns:cx2="http://schemas.microsoft.com/office/drawing/2015/10/21/chartex" xmlns:cx3="http://schemas.microsoft.com/office/drawing/2016/5/9/chartex" xmlns:cx4="http://schemas.microsoft.com/office/drawing/2016/5/10/chartex" xmlns:cx5="http://schemas.microsoft.com/office/drawing/2016/5/11/chartex" xmlns:cx6="http://schemas.microsoft.com/office/drawing/2016/5/12/chartex" xmlns:cx7="http://schemas.microsoft.com/office/drawing/2016/5/13/chartex" xmlns:cx8="http://schemas.microsoft.com/office/drawing/2016/5/14/chartex" xmlns:mc="http://schemas.openxmlformats.org/markup-compatibility/2006" xmlns:aink="http://schemas.microsoft.com/office/drawing/2016/ink" xmlns:am3d="http://schemas.microsoft.com/office/drawing/2017/model3d" xmlns:o="urn:schemas-microsoft-com:office:office" xmlns:r="http://schemas.openxmlformats.org/officeDocument/2006/relationships" xmlns:m="http://schemas.openxmlformats.org/officeDocument/2006/math" xmlns:v="urn:schemas-microsoft-com:vml" xmlns:wp14="http://schemas.microsoft.com/office/word/2010/wordprocessingDrawing" xmlns:wp="http://schemas.openxmlformats.org/drawingml/2006/wordprocessingDrawing" xmlns:w10="urn:schemas-microsoft-com:office:word" xmlns:w="http://schemas.openxmlformats.org/wordprocessingml/2006/main" xmlns:w14="http://schemas.microsoft.com/office/word/2010/wordml" xmlns:w15="http://schemas.microsoft.com/office/word/2012/wordml" xmlns:w16cid="http://schemas.microsoft.com/office/word/2016/wordml/cid" xmlns:w16se="http://schemas.microsoft.com/office/word/2015/wordml/symex" xmlns:wpg="http://schemas.microsoft.com/office/word/2010/wordprocessingGroup" xmlns:wpi="http://schemas.microsoft.com/office/word/2010/wordprocessingInk" xmlns:wne="http://schemas.microsoft.com/office/word/2006/wordml" xmlns:wps="http://schemas.microsoft.com/office/word/2010/wordprocessingShape" mc:Ignorable="w14 w15 w16se w16cid wp14">
   <w:abstractNum w:abstractNumId="0" w15:restartNumberingAfterBreak="0">
+    <w:nsid w:val="02373626"/>
+    <w:multiLevelType w:val="hybridMultilevel"/>
+    <w:tmpl w:val="3F8EB000"/>
+    <w:lvl w:ilvl="0" w:tplc="0809000F">
+      <w:start w:val="1"/>
+      <w:numFmt w:val="decimal"/>
+      <w:lvlText w:val="%1."/>
+      <w:lvlJc w:val="left"/>
+      <w:pPr>
+        <w:ind w:left="720" w:hanging="360"/>
+      </w:pPr>
+    </w:lvl>
+    <w:lvl w:ilvl="1" w:tplc="08090019" w:tentative="1">
+      <w:start w:val="1"/>
+      <w:numFmt w:val="lowerLetter"/>
+      <w:lvlText w:val="%2."/>
+      <w:lvlJc w:val="left"/>
+      <w:pPr>
+        <w:ind w:left="1440" w:hanging="360"/>
+      </w:pPr>
+    </w:lvl>
+    <w:lvl w:ilvl="2" w:tplc="0809001B" w:tentative="1">
+      <w:start w:val="1"/>
+      <w:numFmt w:val="lowerRoman"/>
+      <w:lvlText w:val="%3."/>
+      <w:lvlJc w:val="right"/>
+      <w:pPr>
+        <w:ind w:left="2160" w:hanging="180"/>
+      </w:pPr>
+    </w:lvl>
+    <w:lvl w:ilvl="3" w:tplc="0809000F" w:tentative="1">
+      <w:start w:val="1"/>
+      <w:numFmt w:val="decimal"/>
+      <w:lvlText w:val="%4."/>
+      <w:lvlJc w:val="left"/>
+      <w:pPr>
+        <w:ind w:left="2880" w:hanging="360"/>
+      </w:pPr>
+    </w:lvl>
+    <w:lvl w:ilvl="4" w:tplc="08090019" w:tentative="1">
+      <w:start w:val="1"/>
+      <w:numFmt w:val="lowerLetter"/>
+      <w:lvlText w:val="%5."/>
+      <w:lvlJc w:val="left"/>
+      <w:pPr>
+        <w:ind w:left="3600" w:hanging="360"/>
+      </w:pPr>
+    </w:lvl>
+    <w:lvl w:ilvl="5" w:tplc="0809001B" w:tentative="1">
+      <w:start w:val="1"/>
+      <w:numFmt w:val="lowerRoman"/>
+      <w:lvlText w:val="%6."/>
+      <w:lvlJc w:val="right"/>
+      <w:pPr>
+        <w:ind w:left="4320" w:hanging="180"/>
+      </w:pPr>
+    </w:lvl>
+    <w:lvl w:ilvl="6" w:tplc="0809000F" w:tentative="1">
+      <w:start w:val="1"/>
+      <w:numFmt w:val="decimal"/>
+      <w:lvlText w:val="%7."/>
+      <w:lvlJc w:val="left"/>
+      <w:pPr>
+        <w:ind w:left="5040" w:hanging="360"/>
+      </w:pPr>
+    </w:lvl>
+    <w:lvl w:ilvl="7" w:tplc="08090019" w:tentative="1">
+      <w:start w:val="1"/>
+      <w:numFmt w:val="lowerLetter"/>
+      <w:lvlText w:val="%8."/>
+      <w:lvlJc w:val="left"/>
+      <w:pPr>
+        <w:ind w:left="5760" w:hanging="360"/>
+      </w:pPr>
+    </w:lvl>
+    <w:lvl w:ilvl="8" w:tplc="0809001B" w:tentative="1">
+      <w:start w:val="1"/>
+      <w:numFmt w:val="lowerRoman"/>
+      <w:lvlText w:val="%9."/>
+      <w:lvlJc w:val="right"/>
+      <w:pPr>
+        <w:ind w:left="6480" w:hanging="180"/>
+      </w:pPr>
+    </w:lvl>
+  </w:abstractNum>
+  <w:abstractNum w:abstractNumId="1" w15:restartNumberingAfterBreak="0">
     <w:nsid w:val="0F364A86"/>
     <w:multiLevelType w:val="hybridMultilevel"/>
     <w:tmpl w:val="7186984A"/>
@@ -2961,7 +3777,7 @@
       </w:pPr>
     </w:lvl>
   </w:abstractNum>
-  <w:abstractNum w:abstractNumId="1" w15:restartNumberingAfterBreak="0">
+  <w:abstractNum w:abstractNumId="2" w15:restartNumberingAfterBreak="0">
     <w:nsid w:val="2EB04221"/>
     <w:multiLevelType w:val="hybridMultilevel"/>
     <w:tmpl w:val="5C1C0A1C"/>
@@ -3055,7 +3871,93 @@
       </w:pPr>
     </w:lvl>
   </w:abstractNum>
-  <w:abstractNum w:abstractNumId="2" w15:restartNumberingAfterBreak="0">
+  <w:abstractNum w:abstractNumId="3" w15:restartNumberingAfterBreak="0">
+    <w:nsid w:val="32A22B09"/>
+    <w:multiLevelType w:val="hybridMultilevel"/>
+    <w:tmpl w:val="537AF5B4"/>
+    <w:lvl w:ilvl="0" w:tplc="0809000F">
+      <w:start w:val="1"/>
+      <w:numFmt w:val="decimal"/>
+      <w:lvlText w:val="%1."/>
+      <w:lvlJc w:val="left"/>
+      <w:pPr>
+        <w:ind w:left="720" w:hanging="360"/>
+      </w:pPr>
+    </w:lvl>
+    <w:lvl w:ilvl="1" w:tplc="08090019" w:tentative="1">
+      <w:start w:val="1"/>
+      <w:numFmt w:val="lowerLetter"/>
+      <w:lvlText w:val="%2."/>
+      <w:lvlJc w:val="left"/>
+      <w:pPr>
+        <w:ind w:left="1440" w:hanging="360"/>
+      </w:pPr>
+    </w:lvl>
+    <w:lvl w:ilvl="2" w:tplc="0809001B" w:tentative="1">
+      <w:start w:val="1"/>
+      <w:numFmt w:val="lowerRoman"/>
+      <w:lvlText w:val="%3."/>
+      <w:lvlJc w:val="right"/>
+      <w:pPr>
+        <w:ind w:left="2160" w:hanging="180"/>
+      </w:pPr>
+    </w:lvl>
+    <w:lvl w:ilvl="3" w:tplc="0809000F" w:tentative="1">
+      <w:start w:val="1"/>
+      <w:numFmt w:val="decimal"/>
+      <w:lvlText w:val="%4."/>
+      <w:lvlJc w:val="left"/>
+      <w:pPr>
+        <w:ind w:left="2880" w:hanging="360"/>
+      </w:pPr>
+    </w:lvl>
+    <w:lvl w:ilvl="4" w:tplc="08090019" w:tentative="1">
+      <w:start w:val="1"/>
+      <w:numFmt w:val="lowerLetter"/>
+      <w:lvlText w:val="%5."/>
+      <w:lvlJc w:val="left"/>
+      <w:pPr>
+        <w:ind w:left="3600" w:hanging="360"/>
+      </w:pPr>
+    </w:lvl>
+    <w:lvl w:ilvl="5" w:tplc="0809001B" w:tentative="1">
+      <w:start w:val="1"/>
+      <w:numFmt w:val="lowerRoman"/>
+      <w:lvlText w:val="%6."/>
+      <w:lvlJc w:val="right"/>
+      <w:pPr>
+        <w:ind w:left="4320" w:hanging="180"/>
+      </w:pPr>
+    </w:lvl>
+    <w:lvl w:ilvl="6" w:tplc="0809000F" w:tentative="1">
+      <w:start w:val="1"/>
+      <w:numFmt w:val="decimal"/>
+      <w:lvlText w:val="%7."/>
+      <w:lvlJc w:val="left"/>
+      <w:pPr>
+        <w:ind w:left="5040" w:hanging="360"/>
+      </w:pPr>
+    </w:lvl>
+    <w:lvl w:ilvl="7" w:tplc="08090019" w:tentative="1">
+      <w:start w:val="1"/>
+      <w:numFmt w:val="lowerLetter"/>
+      <w:lvlText w:val="%8."/>
+      <w:lvlJc w:val="left"/>
+      <w:pPr>
+        <w:ind w:left="5760" w:hanging="360"/>
+      </w:pPr>
+    </w:lvl>
+    <w:lvl w:ilvl="8" w:tplc="0809001B" w:tentative="1">
+      <w:start w:val="1"/>
+      <w:numFmt w:val="lowerRoman"/>
+      <w:lvlText w:val="%9."/>
+      <w:lvlJc w:val="right"/>
+      <w:pPr>
+        <w:ind w:left="6480" w:hanging="180"/>
+      </w:pPr>
+    </w:lvl>
+  </w:abstractNum>
+  <w:abstractNum w:abstractNumId="4" w15:restartNumberingAfterBreak="0">
     <w:nsid w:val="38BE0D98"/>
     <w:multiLevelType w:val="hybridMultilevel"/>
     <w:tmpl w:val="6298E292"/>
@@ -3168,7 +4070,93 @@
       </w:rPr>
     </w:lvl>
   </w:abstractNum>
-  <w:abstractNum w:abstractNumId="3" w15:restartNumberingAfterBreak="0">
+  <w:abstractNum w:abstractNumId="5" w15:restartNumberingAfterBreak="0">
+    <w:nsid w:val="40570148"/>
+    <w:multiLevelType w:val="hybridMultilevel"/>
+    <w:tmpl w:val="8EEC82A6"/>
+    <w:lvl w:ilvl="0" w:tplc="0809000F">
+      <w:start w:val="1"/>
+      <w:numFmt w:val="decimal"/>
+      <w:lvlText w:val="%1."/>
+      <w:lvlJc w:val="left"/>
+      <w:pPr>
+        <w:ind w:left="720" w:hanging="360"/>
+      </w:pPr>
+    </w:lvl>
+    <w:lvl w:ilvl="1" w:tplc="08090019" w:tentative="1">
+      <w:start w:val="1"/>
+      <w:numFmt w:val="lowerLetter"/>
+      <w:lvlText w:val="%2."/>
+      <w:lvlJc w:val="left"/>
+      <w:pPr>
+        <w:ind w:left="1440" w:hanging="360"/>
+      </w:pPr>
+    </w:lvl>
+    <w:lvl w:ilvl="2" w:tplc="0809001B" w:tentative="1">
+      <w:start w:val="1"/>
+      <w:numFmt w:val="lowerRoman"/>
+      <w:lvlText w:val="%3."/>
+      <w:lvlJc w:val="right"/>
+      <w:pPr>
+        <w:ind w:left="2160" w:hanging="180"/>
+      </w:pPr>
+    </w:lvl>
+    <w:lvl w:ilvl="3" w:tplc="0809000F" w:tentative="1">
+      <w:start w:val="1"/>
+      <w:numFmt w:val="decimal"/>
+      <w:lvlText w:val="%4."/>
+      <w:lvlJc w:val="left"/>
+      <w:pPr>
+        <w:ind w:left="2880" w:hanging="360"/>
+      </w:pPr>
+    </w:lvl>
+    <w:lvl w:ilvl="4" w:tplc="08090019" w:tentative="1">
+      <w:start w:val="1"/>
+      <w:numFmt w:val="lowerLetter"/>
+      <w:lvlText w:val="%5."/>
+      <w:lvlJc w:val="left"/>
+      <w:pPr>
+        <w:ind w:left="3600" w:hanging="360"/>
+      </w:pPr>
+    </w:lvl>
+    <w:lvl w:ilvl="5" w:tplc="0809001B" w:tentative="1">
+      <w:start w:val="1"/>
+      <w:numFmt w:val="lowerRoman"/>
+      <w:lvlText w:val="%6."/>
+      <w:lvlJc w:val="right"/>
+      <w:pPr>
+        <w:ind w:left="4320" w:hanging="180"/>
+      </w:pPr>
+    </w:lvl>
+    <w:lvl w:ilvl="6" w:tplc="0809000F" w:tentative="1">
+      <w:start w:val="1"/>
+      <w:numFmt w:val="decimal"/>
+      <w:lvlText w:val="%7."/>
+      <w:lvlJc w:val="left"/>
+      <w:pPr>
+        <w:ind w:left="5040" w:hanging="360"/>
+      </w:pPr>
+    </w:lvl>
+    <w:lvl w:ilvl="7" w:tplc="08090019" w:tentative="1">
+      <w:start w:val="1"/>
+      <w:numFmt w:val="lowerLetter"/>
+      <w:lvlText w:val="%8."/>
+      <w:lvlJc w:val="left"/>
+      <w:pPr>
+        <w:ind w:left="5760" w:hanging="360"/>
+      </w:pPr>
+    </w:lvl>
+    <w:lvl w:ilvl="8" w:tplc="0809001B" w:tentative="1">
+      <w:start w:val="1"/>
+      <w:numFmt w:val="lowerRoman"/>
+      <w:lvlText w:val="%9."/>
+      <w:lvlJc w:val="right"/>
+      <w:pPr>
+        <w:ind w:left="6480" w:hanging="180"/>
+      </w:pPr>
+    </w:lvl>
+  </w:abstractNum>
+  <w:abstractNum w:abstractNumId="6" w15:restartNumberingAfterBreak="0">
     <w:nsid w:val="43B12218"/>
     <w:multiLevelType w:val="hybridMultilevel"/>
     <w:tmpl w:val="BD723E42"/>
@@ -3262,7 +4250,7 @@
       </w:pPr>
     </w:lvl>
   </w:abstractNum>
-  <w:abstractNum w:abstractNumId="4" w15:restartNumberingAfterBreak="0">
+  <w:abstractNum w:abstractNumId="7" w15:restartNumberingAfterBreak="0">
     <w:nsid w:val="56874D1F"/>
     <w:multiLevelType w:val="hybridMultilevel"/>
     <w:tmpl w:val="D69E2298"/>
@@ -3375,7 +4363,7 @@
       </w:rPr>
     </w:lvl>
   </w:abstractNum>
-  <w:abstractNum w:abstractNumId="5" w15:restartNumberingAfterBreak="0">
+  <w:abstractNum w:abstractNumId="8" w15:restartNumberingAfterBreak="0">
     <w:nsid w:val="6926120F"/>
     <w:multiLevelType w:val="hybridMultilevel"/>
     <w:tmpl w:val="FAC4B502"/>
@@ -3488,7 +4476,7 @@
       </w:rPr>
     </w:lvl>
   </w:abstractNum>
-  <w:abstractNum w:abstractNumId="6" w15:restartNumberingAfterBreak="0">
+  <w:abstractNum w:abstractNumId="9" w15:restartNumberingAfterBreak="0">
     <w:nsid w:val="6D162F12"/>
     <w:multiLevelType w:val="hybridMultilevel"/>
     <w:tmpl w:val="00B0AD2C"/>
@@ -3601,7 +4589,7 @@
       </w:rPr>
     </w:lvl>
   </w:abstractNum>
-  <w:abstractNum w:abstractNumId="7" w15:restartNumberingAfterBreak="0">
+  <w:abstractNum w:abstractNumId="10" w15:restartNumberingAfterBreak="0">
     <w:nsid w:val="6EEB7A99"/>
     <w:multiLevelType w:val="hybridMultilevel"/>
     <w:tmpl w:val="3BCEB7DA"/>
@@ -3714,7 +4702,7 @@
       </w:rPr>
     </w:lvl>
   </w:abstractNum>
-  <w:abstractNum w:abstractNumId="8" w15:restartNumberingAfterBreak="0">
+  <w:abstractNum w:abstractNumId="11" w15:restartNumberingAfterBreak="0">
     <w:nsid w:val="724A53FC"/>
     <w:multiLevelType w:val="hybridMultilevel"/>
     <w:tmpl w:val="81807314"/>
@@ -3827,7 +4815,126 @@
       </w:rPr>
     </w:lvl>
   </w:abstractNum>
+  <w:abstractNum w:abstractNumId="12" w15:restartNumberingAfterBreak="0">
+    <w:nsid w:val="79771A03"/>
+    <w:multiLevelType w:val="hybridMultilevel"/>
+    <w:tmpl w:val="5C00F5A4"/>
+    <w:lvl w:ilvl="0" w:tplc="0809000F">
+      <w:start w:val="1"/>
+      <w:numFmt w:val="decimal"/>
+      <w:lvlText w:val="%1."/>
+      <w:lvlJc w:val="left"/>
+      <w:pPr>
+        <w:ind w:left="720" w:hanging="360"/>
+      </w:pPr>
+    </w:lvl>
+    <w:lvl w:ilvl="1" w:tplc="08090019" w:tentative="1">
+      <w:start w:val="1"/>
+      <w:numFmt w:val="lowerLetter"/>
+      <w:lvlText w:val="%2."/>
+      <w:lvlJc w:val="left"/>
+      <w:pPr>
+        <w:ind w:left="1440" w:hanging="360"/>
+      </w:pPr>
+    </w:lvl>
+    <w:lvl w:ilvl="2" w:tplc="0809001B" w:tentative="1">
+      <w:start w:val="1"/>
+      <w:numFmt w:val="lowerRoman"/>
+      <w:lvlText w:val="%3."/>
+      <w:lvlJc w:val="right"/>
+      <w:pPr>
+        <w:ind w:left="2160" w:hanging="180"/>
+      </w:pPr>
+    </w:lvl>
+    <w:lvl w:ilvl="3" w:tplc="0809000F" w:tentative="1">
+      <w:start w:val="1"/>
+      <w:numFmt w:val="decimal"/>
+      <w:lvlText w:val="%4."/>
+      <w:lvlJc w:val="left"/>
+      <w:pPr>
+        <w:ind w:left="2880" w:hanging="360"/>
+      </w:pPr>
+    </w:lvl>
+    <w:lvl w:ilvl="4" w:tplc="08090019" w:tentative="1">
+      <w:start w:val="1"/>
+      <w:numFmt w:val="lowerLetter"/>
+      <w:lvlText w:val="%5."/>
+      <w:lvlJc w:val="left"/>
+      <w:pPr>
+        <w:ind w:left="3600" w:hanging="360"/>
+      </w:pPr>
+    </w:lvl>
+    <w:lvl w:ilvl="5" w:tplc="0809001B" w:tentative="1">
+      <w:start w:val="1"/>
+      <w:numFmt w:val="lowerRoman"/>
+      <w:lvlText w:val="%6."/>
+      <w:lvlJc w:val="right"/>
+      <w:pPr>
+        <w:ind w:left="4320" w:hanging="180"/>
+      </w:pPr>
+    </w:lvl>
+    <w:lvl w:ilvl="6" w:tplc="0809000F" w:tentative="1">
+      <w:start w:val="1"/>
+      <w:numFmt w:val="decimal"/>
+      <w:lvlText w:val="%7."/>
+      <w:lvlJc w:val="left"/>
+      <w:pPr>
+        <w:ind w:left="5040" w:hanging="360"/>
+      </w:pPr>
+    </w:lvl>
+    <w:lvl w:ilvl="7" w:tplc="08090019" w:tentative="1">
+      <w:start w:val="1"/>
+      <w:numFmt w:val="lowerLetter"/>
+      <w:lvlText w:val="%8."/>
+      <w:lvlJc w:val="left"/>
+      <w:pPr>
+        <w:ind w:left="5760" w:hanging="360"/>
+      </w:pPr>
+    </w:lvl>
+    <w:lvl w:ilvl="8" w:tplc="0809001B" w:tentative="1">
+      <w:start w:val="1"/>
+      <w:numFmt w:val="lowerRoman"/>
+      <w:lvlText w:val="%9."/>
+      <w:lvlJc w:val="right"/>
+      <w:pPr>
+        <w:ind w:left="6480" w:hanging="180"/>
+      </w:pPr>
+    </w:lvl>
+  </w:abstractNum>
   <w:num w:numId="1">
+    <w:abstractNumId w:val="2"/>
+    <w:lvlOverride w:ilvl="0">
+      <w:startOverride w:val="1"/>
+    </w:lvlOverride>
+    <w:lvlOverride w:ilvl="1">
+      <w:startOverride w:val="1"/>
+    </w:lvlOverride>
+    <w:lvlOverride w:ilvl="2">
+      <w:startOverride w:val="1"/>
+    </w:lvlOverride>
+    <w:lvlOverride w:ilvl="3">
+      <w:startOverride w:val="1"/>
+    </w:lvlOverride>
+    <w:lvlOverride w:ilvl="4">
+      <w:startOverride w:val="1"/>
+    </w:lvlOverride>
+    <w:lvlOverride w:ilvl="5">
+      <w:startOverride w:val="1"/>
+    </w:lvlOverride>
+    <w:lvlOverride w:ilvl="6">
+      <w:startOverride w:val="1"/>
+    </w:lvlOverride>
+    <w:lvlOverride w:ilvl="7">
+      <w:startOverride w:val="1"/>
+    </w:lvlOverride>
+    <w:lvlOverride w:ilvl="8">
+      <w:startOverride w:val="1"/>
+    </w:lvlOverride>
+  </w:num>
+  <w:num w:numId="2">
+    <w:abstractNumId w:val="7"/>
+  </w:num>
+  <w:num w:numId="3">
     <w:abstractNumId w:val="1"/>
     <w:lvlOverride w:ilvl="0">
       <w:startOverride w:val="1"/>
@@ -3857,98 +4964,20 @@
       <w:startOverride w:val="1"/>
     </w:lvlOverride>
   </w:num>
-  <w:num w:numId="2">
-    <w:abstractNumId w:val="4"/>
-    <w:lvlOverride w:ilvl="0"/>
-    <w:lvlOverride w:ilvl="1"/>
-    <w:lvlOverride w:ilvl="2"/>
-    <w:lvlOverride w:ilvl="3"/>
-    <w:lvlOverride w:ilvl="4"/>
-    <w:lvlOverride w:ilvl="5"/>
-    <w:lvlOverride w:ilvl="6"/>
-    <w:lvlOverride w:ilvl="7"/>
-    <w:lvlOverride w:ilvl="8"/>
-  </w:num>
-  <w:num w:numId="3">
-    <w:abstractNumId w:val="0"/>
-    <w:lvlOverride w:ilvl="0">
-      <w:startOverride w:val="1"/>
-    </w:lvlOverride>
-    <w:lvlOverride w:ilvl="1">
-      <w:startOverride w:val="1"/>
-    </w:lvlOverride>
-    <w:lvlOverride w:ilvl="2">
-      <w:startOverride w:val="1"/>
-    </w:lvlOverride>
-    <w:lvlOverride w:ilvl="3">
-      <w:startOverride w:val="1"/>
-    </w:lvlOverride>
-    <w:lvlOverride w:ilvl="4">
-      <w:startOverride w:val="1"/>
-    </w:lvlOverride>
-    <w:lvlOverride w:ilvl="5">
-      <w:startOverride w:val="1"/>
-    </w:lvlOverride>
-    <w:lvlOverride w:ilvl="6">
-      <w:startOverride w:val="1"/>
-    </w:lvlOverride>
-    <w:lvlOverride w:ilvl="7">
-      <w:startOverride w:val="1"/>
-    </w:lvlOverride>
-    <w:lvlOverride w:ilvl="8">
-      <w:startOverride w:val="1"/>
-    </w:lvlOverride>
-  </w:num>
   <w:num w:numId="4">
-    <w:abstractNumId w:val="5"/>
-    <w:lvlOverride w:ilvl="0"/>
-    <w:lvlOverride w:ilvl="1"/>
-    <w:lvlOverride w:ilvl="2"/>
-    <w:lvlOverride w:ilvl="3"/>
-    <w:lvlOverride w:ilvl="4"/>
-    <w:lvlOverride w:ilvl="5"/>
-    <w:lvlOverride w:ilvl="6"/>
-    <w:lvlOverride w:ilvl="7"/>
-    <w:lvlOverride w:ilvl="8"/>
+    <w:abstractNumId w:val="8"/>
   </w:num>
   <w:num w:numId="5">
-    <w:abstractNumId w:val="6"/>
-    <w:lvlOverride w:ilvl="0"/>
-    <w:lvlOverride w:ilvl="1"/>
-    <w:lvlOverride w:ilvl="2"/>
-    <w:lvlOverride w:ilvl="3"/>
-    <w:lvlOverride w:ilvl="4"/>
-    <w:lvlOverride w:ilvl="5"/>
-    <w:lvlOverride w:ilvl="6"/>
-    <w:lvlOverride w:ilvl="7"/>
-    <w:lvlOverride w:ilvl="8"/>
+    <w:abstractNumId w:val="9"/>
   </w:num>
   <w:num w:numId="6">
-    <w:abstractNumId w:val="7"/>
-    <w:lvlOverride w:ilvl="0"/>
-    <w:lvlOverride w:ilvl="1"/>
-    <w:lvlOverride w:ilvl="2"/>
-    <w:lvlOverride w:ilvl="3"/>
-    <w:lvlOverride w:ilvl="4"/>
-    <w:lvlOverride w:ilvl="5"/>
-    <w:lvlOverride w:ilvl="6"/>
-    <w:lvlOverride w:ilvl="7"/>
-    <w:lvlOverride w:ilvl="8"/>
+    <w:abstractNumId w:val="10"/>
   </w:num>
   <w:num w:numId="7">
-    <w:abstractNumId w:val="8"/>
-    <w:lvlOverride w:ilvl="0"/>
-    <w:lvlOverride w:ilvl="1"/>
-    <w:lvlOverride w:ilvl="2"/>
-    <w:lvlOverride w:ilvl="3"/>
-    <w:lvlOverride w:ilvl="4"/>
-    <w:lvlOverride w:ilvl="5"/>
-    <w:lvlOverride w:ilvl="6"/>
-    <w:lvlOverride w:ilvl="7"/>
-    <w:lvlOverride w:ilvl="8"/>
+    <w:abstractNumId w:val="11"/>
   </w:num>
   <w:num w:numId="8">
-    <w:abstractNumId w:val="3"/>
+    <w:abstractNumId w:val="6"/>
     <w:lvlOverride w:ilvl="0">
       <w:startOverride w:val="1"/>
     </w:lvlOverride>
@@ -3978,16 +5007,25 @@
     </w:lvlOverride>
   </w:num>
   <w:num w:numId="9">
+    <w:abstractNumId w:val="4"/>
+  </w:num>
+  <w:num w:numId="10">
+    <w:abstractNumId w:val="1"/>
+  </w:num>
+  <w:num w:numId="11">
+    <w:abstractNumId w:val="3"/>
+  </w:num>
+  <w:num w:numId="12">
     <w:abstractNumId w:val="2"/>
-    <w:lvlOverride w:ilvl="0"/>
-    <w:lvlOverride w:ilvl="1"/>
-    <w:lvlOverride w:ilvl="2"/>
-    <w:lvlOverride w:ilvl="3"/>
-    <w:lvlOverride w:ilvl="4"/>
-    <w:lvlOverride w:ilvl="5"/>
-    <w:lvlOverride w:ilvl="6"/>
-    <w:lvlOverride w:ilvl="7"/>
-    <w:lvlOverride w:ilvl="8"/>
+  </w:num>
+  <w:num w:numId="13">
+    <w:abstractNumId w:val="5"/>
+  </w:num>
+  <w:num w:numId="14">
+    <w:abstractNumId w:val="0"/>
+  </w:num>
+  <w:num w:numId="15">
+    <w:abstractNumId w:val="12"/>
   </w:num>
 </w:numbering>
 </file>
@@ -4447,7 +5485,6 @@
   <w:style w:type="character" w:default="1" w:styleId="DefaultParagraphFont">
     <w:name w:val="Default Paragraph Font"/>
     <w:uiPriority w:val="1"/>
-    <w:semiHidden/>
     <w:unhideWhenUsed/>
   </w:style>
   <w:style w:type="table" w:default="1" w:styleId="TableNormal">
@@ -4983,4 +6020,16 @@
     </a:ext>
   </a:extLst>
 </a:theme>
+</file>
+
+<file path=customXml/item1.xml><?xml version="1.0" encoding="utf-8"?>
+<b:Sources xmlns:b="http://schemas.openxmlformats.org/officeDocument/2006/bibliography" xmlns="http://schemas.openxmlformats.org/officeDocument/2006/bibliography" SelectedStyle="\APASixthEditionOfficeOnline.xsl" StyleName="APA" Version="6"/>
+</file>
+
+<file path=customXml/itemProps1.xml><?xml version="1.0" encoding="utf-8"?>
+<ds:datastoreItem xmlns:ds="http://schemas.openxmlformats.org/officeDocument/2006/customXml" ds:itemID="{FD7F2F4F-3797-4A00-A72F-EE614B291973}">
+  <ds:schemaRefs>
+    <ds:schemaRef ds:uri="http://schemas.openxmlformats.org/officeDocument/2006/bibliography"/>
+  </ds:schemaRefs>
+</ds:datastoreItem>
 </file>
</xml_diff>